<commit_message>
Added MongoDB Compass and NodeJS to Handson
</commit_message>
<xml_diff>
--- a/Handson-MongoDB-Development.docx
+++ b/Handson-MongoDB-Development.docx
@@ -69,7 +69,7 @@
           <w:r>
             <w:fldChar w:fldCharType="separate"/>
           </w:r>
-          <w:hyperlink w:anchor="_Toc477082975" w:history="1">
+          <w:hyperlink w:anchor="_Toc477121711" w:history="1">
             <w:r>
               <w:rPr>
                 <w:rStyle w:val="Hyperlink"/>
@@ -96,7 +96,7 @@
                 <w:noProof/>
                 <w:webHidden/>
               </w:rPr>
-              <w:instrText xml:space="preserve"> PAGEREF _Toc477082975 \h </w:instrText>
+              <w:instrText xml:space="preserve"> PAGEREF _Toc477121711 \h </w:instrText>
             </w:r>
             <w:r>
               <w:rPr>
@@ -138,7 +138,7 @@
               <w:noProof/>
             </w:rPr>
           </w:pPr>
-          <w:hyperlink w:anchor="_Toc477082976" w:history="1">
+          <w:hyperlink w:anchor="_Toc477121712" w:history="1">
             <w:r>
               <w:rPr>
                 <w:rStyle w:val="Hyperlink"/>
@@ -165,7 +165,7 @@
                 <w:noProof/>
                 <w:webHidden/>
               </w:rPr>
-              <w:instrText xml:space="preserve"> PAGEREF _Toc477082976 \h </w:instrText>
+              <w:instrText xml:space="preserve"> PAGEREF _Toc477121712 \h </w:instrText>
             </w:r>
             <w:r>
               <w:rPr>
@@ -207,13 +207,13 @@
               <w:noProof/>
             </w:rPr>
           </w:pPr>
-          <w:hyperlink w:anchor="_Toc477082977" w:history="1">
+          <w:hyperlink w:anchor="_Toc477121713" w:history="1">
             <w:r>
               <w:rPr>
                 <w:rStyle w:val="Hyperlink"/>
                 <w:noProof/>
               </w:rPr>
-              <w:t>2. MongoDB Compass</w:t>
+              <w:t>2. MongoDB Compass (aka NoSQL Developer)</w:t>
             </w:r>
             <w:r>
               <w:rPr>
@@ -234,76 +234,7 @@
                 <w:noProof/>
                 <w:webHidden/>
               </w:rPr>
-              <w:instrText xml:space="preserve"> PAGEREF _Toc477082977 \h </w:instrText>
-            </w:r>
-            <w:r>
-              <w:rPr>
-                <w:noProof/>
-                <w:webHidden/>
-              </w:rPr>
-            </w:r>
-            <w:r>
-              <w:rPr>
-                <w:noProof/>
-                <w:webHidden/>
-              </w:rPr>
-              <w:fldChar w:fldCharType="separate"/>
-            </w:r>
-            <w:r>
-              <w:rPr>
-                <w:noProof/>
-                <w:webHidden/>
-              </w:rPr>
-              <w:t>5</w:t>
-            </w:r>
-            <w:r>
-              <w:rPr>
-                <w:noProof/>
-                <w:webHidden/>
-              </w:rPr>
-              <w:fldChar w:fldCharType="end"/>
-            </w:r>
-          </w:hyperlink>
-        </w:p>
-        <w:p>
-          <w:pPr>
-            <w:pStyle w:val="TOC2"/>
-            <w:tabs>
-              <w:tab w:val="right" w:leader="dot" w:pos="9396"/>
-            </w:tabs>
-            <w:rPr>
-              <w:rFonts w:eastAsiaTheme="minorEastAsia"/>
-              <w:noProof/>
-            </w:rPr>
-          </w:pPr>
-          <w:hyperlink w:anchor="_Toc477082978" w:history="1">
-            <w:r>
-              <w:rPr>
-                <w:rStyle w:val="Hyperlink"/>
-                <w:noProof/>
-              </w:rPr>
-              <w:t>3. Development with NodeJS and MongoDB</w:t>
-            </w:r>
-            <w:r>
-              <w:rPr>
-                <w:noProof/>
-                <w:webHidden/>
-              </w:rPr>
-              <w:tab/>
-            </w:r>
-            <w:r>
-              <w:rPr>
-                <w:noProof/>
-                <w:webHidden/>
-              </w:rPr>
-              <w:fldChar w:fldCharType="begin"/>
-            </w:r>
-            <w:r>
-              <w:rPr>
-                <w:noProof/>
-                <w:webHidden/>
-              </w:rPr>
-              <w:instrText xml:space="preserve"> PAGEREF _Toc477082978 \h </w:instrText>
+              <w:instrText xml:space="preserve"> PAGEREF _Toc477121713 \h </w:instrText>
             </w:r>
             <w:r>
               <w:rPr>
@@ -345,7 +276,76 @@
               <w:noProof/>
             </w:rPr>
           </w:pPr>
-          <w:hyperlink w:anchor="_Toc477082979" w:history="1">
+          <w:hyperlink w:anchor="_Toc477121714" w:history="1">
+            <w:r>
+              <w:rPr>
+                <w:rStyle w:val="Hyperlink"/>
+                <w:noProof/>
+              </w:rPr>
+              <w:t>3. Development with NodeJS and MongoDB</w:t>
+            </w:r>
+            <w:r>
+              <w:rPr>
+                <w:noProof/>
+                <w:webHidden/>
+              </w:rPr>
+              <w:tab/>
+            </w:r>
+            <w:r>
+              <w:rPr>
+                <w:noProof/>
+                <w:webHidden/>
+              </w:rPr>
+              <w:fldChar w:fldCharType="begin"/>
+            </w:r>
+            <w:r>
+              <w:rPr>
+                <w:noProof/>
+                <w:webHidden/>
+              </w:rPr>
+              <w:instrText xml:space="preserve"> PAGEREF _Toc477121714 \h </w:instrText>
+            </w:r>
+            <w:r>
+              <w:rPr>
+                <w:noProof/>
+                <w:webHidden/>
+              </w:rPr>
+            </w:r>
+            <w:r>
+              <w:rPr>
+                <w:noProof/>
+                <w:webHidden/>
+              </w:rPr>
+              <w:fldChar w:fldCharType="separate"/>
+            </w:r>
+            <w:r>
+              <w:rPr>
+                <w:noProof/>
+                <w:webHidden/>
+              </w:rPr>
+              <w:t>9</w:t>
+            </w:r>
+            <w:r>
+              <w:rPr>
+                <w:noProof/>
+                <w:webHidden/>
+              </w:rPr>
+              <w:fldChar w:fldCharType="end"/>
+            </w:r>
+          </w:hyperlink>
+        </w:p>
+        <w:p>
+          <w:pPr>
+            <w:pStyle w:val="TOC2"/>
+            <w:tabs>
+              <w:tab w:val="right" w:leader="dot" w:pos="9396"/>
+            </w:tabs>
+            <w:rPr>
+              <w:rFonts w:eastAsiaTheme="minorEastAsia"/>
+              <w:noProof/>
+            </w:rPr>
+          </w:pPr>
+          <w:hyperlink w:anchor="_Toc477121715" w:history="1">
             <w:r>
               <w:rPr>
                 <w:rStyle w:val="Hyperlink"/>
@@ -372,7 +372,7 @@
                 <w:noProof/>
                 <w:webHidden/>
               </w:rPr>
-              <w:instrText xml:space="preserve"> PAGEREF _Toc477082979 \h </w:instrText>
+              <w:instrText xml:space="preserve"> PAGEREF _Toc477121715 \h </w:instrText>
             </w:r>
             <w:r>
               <w:rPr>
@@ -392,7 +392,7 @@
                 <w:noProof/>
                 <w:webHidden/>
               </w:rPr>
-              <w:t>7</w:t>
+              <w:t>12</w:t>
             </w:r>
             <w:r>
               <w:rPr>
@@ -434,7 +434,7 @@
       <w:pPr>
         <w:pStyle w:val="Heading2"/>
       </w:pPr>
-      <w:bookmarkStart w:id="1" w:name="_Toc477082975"/>
+      <w:bookmarkStart w:id="1" w:name="_Toc477121711"/>
       <w:r>
         <w:lastRenderedPageBreak/>
         <w:t>Introduction</w:t>
@@ -514,7 +514,7 @@
       <w:pPr>
         <w:pStyle w:val="Heading2"/>
       </w:pPr>
-      <w:bookmarkStart w:id="2" w:name="_Toc477082976"/>
+      <w:bookmarkStart w:id="2" w:name="_Toc477121712"/>
       <w:r>
         <w:lastRenderedPageBreak/>
         <w:t>1</w:t>
@@ -1104,6 +1104,421 @@
         </w:rPr>
         <w:br/>
       </w:r>
+      <w:r>
+        <w:br/>
+        <w:t xml:space="preserve">Introducing lookup in MongoDB: </w:t>
+      </w:r>
+      <w:r>
+        <w:t>list all employees (</w:t>
+      </w:r>
+      <w:proofErr w:type="spellStart"/>
+      <w:r>
+        <w:t>empno</w:t>
+      </w:r>
+      <w:proofErr w:type="spellEnd"/>
+      <w:r>
+        <w:t xml:space="preserve"> and </w:t>
+      </w:r>
+      <w:proofErr w:type="spellStart"/>
+      <w:r>
+        <w:t>ename</w:t>
+      </w:r>
+      <w:proofErr w:type="spellEnd"/>
+      <w:r>
+        <w:t>) alon</w:t>
+      </w:r>
+      <w:r>
+        <w:t>g with the looked up department</w:t>
+      </w:r>
+    </w:p>
+    <w:p>
+      <w:pPr>
+        <w:ind w:left="720"/>
+        <w:rPr>
+          <w:rFonts w:ascii="Lucida Console" w:hAnsi="Lucida Console"/>
+          <w:sz w:val="20"/>
+        </w:rPr>
+      </w:pPr>
+      <w:proofErr w:type="spellStart"/>
+      <w:r>
+        <w:rPr>
+          <w:rFonts w:ascii="Lucida Console" w:hAnsi="Lucida Console"/>
+          <w:sz w:val="20"/>
+        </w:rPr>
+        <w:t>db.emp.aggregate</w:t>
+      </w:r>
+      <w:proofErr w:type="spellEnd"/>
+      <w:r>
+        <w:rPr>
+          <w:rFonts w:ascii="Lucida Console" w:hAnsi="Lucida Console"/>
+          <w:sz w:val="20"/>
+        </w:rPr>
+        <w:t>(</w:t>
+      </w:r>
+    </w:p>
+    <w:p>
+      <w:pPr>
+        <w:ind w:left="720"/>
+        <w:rPr>
+          <w:rFonts w:ascii="Lucida Console" w:hAnsi="Lucida Console"/>
+          <w:sz w:val="20"/>
+        </w:rPr>
+      </w:pPr>
+      <w:r>
+        <w:rPr>
+          <w:rFonts w:ascii="Lucida Console" w:hAnsi="Lucida Console"/>
+          <w:sz w:val="20"/>
+        </w:rPr>
+        <w:t>[  {$lookup:</w:t>
+      </w:r>
+    </w:p>
+    <w:p>
+      <w:pPr>
+        <w:ind w:left="720"/>
+        <w:rPr>
+          <w:rFonts w:ascii="Lucida Console" w:hAnsi="Lucida Console"/>
+          <w:sz w:val="20"/>
+        </w:rPr>
+      </w:pPr>
+      <w:r>
+        <w:rPr>
+          <w:rFonts w:ascii="Lucida Console" w:hAnsi="Lucida Console"/>
+          <w:sz w:val="20"/>
+        </w:rPr>
+        <w:t xml:space="preserve">      {</w:t>
+      </w:r>
+    </w:p>
+    <w:p>
+      <w:pPr>
+        <w:ind w:left="720"/>
+        <w:rPr>
+          <w:rFonts w:ascii="Lucida Console" w:hAnsi="Lucida Console"/>
+          <w:sz w:val="20"/>
+        </w:rPr>
+      </w:pPr>
+      <w:r>
+        <w:rPr>
+          <w:rFonts w:ascii="Lucida Console" w:hAnsi="Lucida Console"/>
+          <w:sz w:val="20"/>
+        </w:rPr>
+        <w:t xml:space="preserve">         from:"</w:t>
+      </w:r>
+      <w:proofErr w:type="spellStart"/>
+      <w:r>
+        <w:rPr>
+          <w:rFonts w:ascii="Lucida Console" w:hAnsi="Lucida Console"/>
+          <w:sz w:val="20"/>
+        </w:rPr>
+        <w:t>dept</w:t>
+      </w:r>
+      <w:proofErr w:type="spellEnd"/>
+      <w:r>
+        <w:rPr>
+          <w:rFonts w:ascii="Lucida Console" w:hAnsi="Lucida Console"/>
+          <w:sz w:val="20"/>
+        </w:rPr>
+        <w:t>",</w:t>
+      </w:r>
+    </w:p>
+    <w:p>
+      <w:pPr>
+        <w:ind w:left="720"/>
+        <w:rPr>
+          <w:rFonts w:ascii="Lucida Console" w:hAnsi="Lucida Console"/>
+          <w:sz w:val="20"/>
+        </w:rPr>
+      </w:pPr>
+      <w:r>
+        <w:rPr>
+          <w:rFonts w:ascii="Lucida Console" w:hAnsi="Lucida Console"/>
+          <w:sz w:val="20"/>
+        </w:rPr>
+        <w:t xml:space="preserve">         </w:t>
+      </w:r>
+      <w:proofErr w:type="spellStart"/>
+      <w:r>
+        <w:rPr>
+          <w:rFonts w:ascii="Lucida Console" w:hAnsi="Lucida Console"/>
+          <w:sz w:val="20"/>
+        </w:rPr>
+        <w:t>localField</w:t>
+      </w:r>
+      <w:proofErr w:type="spellEnd"/>
+      <w:r>
+        <w:rPr>
+          <w:rFonts w:ascii="Lucida Console" w:hAnsi="Lucida Console"/>
+          <w:sz w:val="20"/>
+        </w:rPr>
+        <w:t>:"DEPTNO",</w:t>
+      </w:r>
+    </w:p>
+    <w:p>
+      <w:pPr>
+        <w:ind w:left="720"/>
+        <w:rPr>
+          <w:rFonts w:ascii="Lucida Console" w:hAnsi="Lucida Console"/>
+          <w:sz w:val="20"/>
+        </w:rPr>
+      </w:pPr>
+      <w:r>
+        <w:rPr>
+          <w:rFonts w:ascii="Lucida Console" w:hAnsi="Lucida Console"/>
+          <w:sz w:val="20"/>
+        </w:rPr>
+        <w:t xml:space="preserve">         </w:t>
+      </w:r>
+      <w:proofErr w:type="spellStart"/>
+      <w:r>
+        <w:rPr>
+          <w:rFonts w:ascii="Lucida Console" w:hAnsi="Lucida Console"/>
+          <w:sz w:val="20"/>
+        </w:rPr>
+        <w:t>foreignField</w:t>
+      </w:r>
+      <w:proofErr w:type="spellEnd"/>
+      <w:r>
+        <w:rPr>
+          <w:rFonts w:ascii="Lucida Console" w:hAnsi="Lucida Console"/>
+          <w:sz w:val="20"/>
+        </w:rPr>
+        <w:t>:"</w:t>
+      </w:r>
+      <w:proofErr w:type="spellStart"/>
+      <w:r>
+        <w:rPr>
+          <w:rFonts w:ascii="Lucida Console" w:hAnsi="Lucida Console"/>
+          <w:sz w:val="20"/>
+        </w:rPr>
+        <w:t>deptno</w:t>
+      </w:r>
+      <w:proofErr w:type="spellEnd"/>
+      <w:r>
+        <w:rPr>
+          <w:rFonts w:ascii="Lucida Console" w:hAnsi="Lucida Console"/>
+          <w:sz w:val="20"/>
+        </w:rPr>
+        <w:t>",</w:t>
+      </w:r>
+    </w:p>
+    <w:p>
+      <w:pPr>
+        <w:ind w:left="720"/>
+        <w:rPr>
+          <w:rFonts w:ascii="Lucida Console" w:hAnsi="Lucida Console"/>
+          <w:sz w:val="20"/>
+        </w:rPr>
+      </w:pPr>
+      <w:r>
+        <w:rPr>
+          <w:rFonts w:ascii="Lucida Console" w:hAnsi="Lucida Console"/>
+          <w:sz w:val="20"/>
+        </w:rPr>
+        <w:t xml:space="preserve">         as:"</w:t>
+      </w:r>
+      <w:proofErr w:type="spellStart"/>
+      <w:r>
+        <w:rPr>
+          <w:rFonts w:ascii="Lucida Console" w:hAnsi="Lucida Console"/>
+          <w:sz w:val="20"/>
+        </w:rPr>
+        <w:t>dept</w:t>
+      </w:r>
+      <w:proofErr w:type="spellEnd"/>
+      <w:r>
+        <w:rPr>
+          <w:rFonts w:ascii="Lucida Console" w:hAnsi="Lucida Console"/>
+          <w:sz w:val="20"/>
+        </w:rPr>
+        <w:t>"</w:t>
+      </w:r>
+    </w:p>
+    <w:p>
+      <w:pPr>
+        <w:ind w:left="720"/>
+        <w:rPr>
+          <w:rFonts w:ascii="Lucida Console" w:hAnsi="Lucida Console"/>
+          <w:sz w:val="20"/>
+        </w:rPr>
+      </w:pPr>
+      <w:r>
+        <w:rPr>
+          <w:rFonts w:ascii="Lucida Console" w:hAnsi="Lucida Console"/>
+          <w:sz w:val="20"/>
+        </w:rPr>
+        <w:t xml:space="preserve">     }</w:t>
+      </w:r>
+    </w:p>
+    <w:p>
+      <w:pPr>
+        <w:ind w:left="720"/>
+        <w:rPr>
+          <w:rFonts w:ascii="Lucida Console" w:hAnsi="Lucida Console"/>
+          <w:sz w:val="20"/>
+        </w:rPr>
+      </w:pPr>
+      <w:r>
+        <w:rPr>
+          <w:rFonts w:ascii="Lucida Console" w:hAnsi="Lucida Console"/>
+          <w:sz w:val="20"/>
+        </w:rPr>
+        <w:t xml:space="preserve">   }  </w:t>
+      </w:r>
+    </w:p>
+    <w:p>
+      <w:pPr>
+        <w:ind w:left="720"/>
+        <w:rPr>
+          <w:rFonts w:ascii="Lucida Console" w:hAnsi="Lucida Console"/>
+          <w:sz w:val="20"/>
+        </w:rPr>
+      </w:pPr>
+      <w:r>
+        <w:rPr>
+          <w:rFonts w:ascii="Lucida Console" w:hAnsi="Lucida Console"/>
+          <w:sz w:val="20"/>
+        </w:rPr>
+        <w:t>, {$project: {</w:t>
+      </w:r>
+    </w:p>
+    <w:p>
+      <w:pPr>
+        <w:ind w:left="720"/>
+        <w:rPr>
+          <w:rFonts w:ascii="Lucida Console" w:hAnsi="Lucida Console"/>
+          <w:sz w:val="20"/>
+        </w:rPr>
+      </w:pPr>
+      <w:r>
+        <w:rPr>
+          <w:rFonts w:ascii="Lucida Console" w:hAnsi="Lucida Console"/>
+          <w:sz w:val="20"/>
+        </w:rPr>
+        <w:t xml:space="preserve">        "EMPNO": 1,</w:t>
+      </w:r>
+    </w:p>
+    <w:p>
+      <w:pPr>
+        <w:ind w:left="720"/>
+        <w:rPr>
+          <w:rFonts w:ascii="Lucida Console" w:hAnsi="Lucida Console"/>
+          <w:sz w:val="20"/>
+        </w:rPr>
+      </w:pPr>
+      <w:r>
+        <w:rPr>
+          <w:rFonts w:ascii="Lucida Console" w:hAnsi="Lucida Console"/>
+          <w:sz w:val="20"/>
+        </w:rPr>
+        <w:t xml:space="preserve">        "ENAME": 1,</w:t>
+      </w:r>
+    </w:p>
+    <w:p>
+      <w:pPr>
+        <w:ind w:left="720"/>
+        <w:rPr>
+          <w:rFonts w:ascii="Lucida Console" w:hAnsi="Lucida Console"/>
+          <w:sz w:val="20"/>
+        </w:rPr>
+      </w:pPr>
+      <w:r>
+        <w:rPr>
+          <w:rFonts w:ascii="Lucida Console" w:hAnsi="Lucida Console"/>
+          <w:sz w:val="20"/>
+        </w:rPr>
+        <w:t xml:space="preserve">        "DEPT": { $</w:t>
+      </w:r>
+      <w:proofErr w:type="spellStart"/>
+      <w:r>
+        <w:rPr>
+          <w:rFonts w:ascii="Lucida Console" w:hAnsi="Lucida Console"/>
+          <w:sz w:val="20"/>
+        </w:rPr>
+        <w:t>arrayElemAt</w:t>
+      </w:r>
+      <w:proofErr w:type="spellEnd"/>
+      <w:r>
+        <w:rPr>
+          <w:rFonts w:ascii="Lucida Console" w:hAnsi="Lucida Console"/>
+          <w:sz w:val="20"/>
+        </w:rPr>
+        <w:t>:["$</w:t>
+      </w:r>
+      <w:proofErr w:type="spellStart"/>
+      <w:r>
+        <w:rPr>
+          <w:rFonts w:ascii="Lucida Console" w:hAnsi="Lucida Console"/>
+          <w:sz w:val="20"/>
+        </w:rPr>
+        <w:t>dept</w:t>
+      </w:r>
+      <w:proofErr w:type="spellEnd"/>
+      <w:r>
+        <w:rPr>
+          <w:rFonts w:ascii="Lucida Console" w:hAnsi="Lucida Console"/>
+          <w:sz w:val="20"/>
+        </w:rPr>
+        <w:t>", 0]},</w:t>
+      </w:r>
+    </w:p>
+    <w:p>
+      <w:pPr>
+        <w:ind w:left="720"/>
+        <w:rPr>
+          <w:rFonts w:ascii="Lucida Console" w:hAnsi="Lucida Console"/>
+          <w:sz w:val="20"/>
+        </w:rPr>
+      </w:pPr>
+      <w:r>
+        <w:rPr>
+          <w:rFonts w:ascii="Lucida Console" w:hAnsi="Lucida Console"/>
+          <w:sz w:val="20"/>
+        </w:rPr>
+        <w:t xml:space="preserve">      }</w:t>
+      </w:r>
+    </w:p>
+    <w:p>
+      <w:pPr>
+        <w:ind w:left="720"/>
+        <w:rPr>
+          <w:rFonts w:ascii="Lucida Console" w:hAnsi="Lucida Console"/>
+          <w:sz w:val="20"/>
+        </w:rPr>
+      </w:pPr>
+      <w:r>
+        <w:rPr>
+          <w:rFonts w:ascii="Lucida Console" w:hAnsi="Lucida Console"/>
+          <w:sz w:val="20"/>
+        </w:rPr>
+        <w:t xml:space="preserve">    }</w:t>
+      </w:r>
+    </w:p>
+    <w:p>
+      <w:pPr>
+        <w:ind w:left="720"/>
+        <w:rPr>
+          <w:rFonts w:ascii="Lucida Console" w:hAnsi="Lucida Console"/>
+          <w:sz w:val="20"/>
+        </w:rPr>
+      </w:pPr>
+      <w:r>
+        <w:rPr>
+          <w:rFonts w:ascii="Lucida Console" w:hAnsi="Lucida Console"/>
+          <w:sz w:val="20"/>
+        </w:rPr>
+        <w:t>]</w:t>
+      </w:r>
+    </w:p>
+    <w:p>
+      <w:pPr>
+        <w:ind w:left="720"/>
+      </w:pPr>
+      <w:r>
+        <w:rPr>
+          <w:rFonts w:ascii="Lucida Console" w:hAnsi="Lucida Console"/>
+          <w:sz w:val="20"/>
+        </w:rPr>
+        <w:t>)</w:t>
+      </w:r>
     </w:p>
     <w:p>
       <w:pPr>
@@ -1114,6 +1529,7 @@
         </w:numPr>
       </w:pPr>
       <w:r>
+        <w:lastRenderedPageBreak/>
         <w:t xml:space="preserve">The file sample-hr-queries.txt contains a number of queries, of increasing complexity, that you can try out to see what MongoDB can do in terms of retrieving information. </w:t>
       </w:r>
       <w:r>
@@ -1188,83 +1604,1055 @@
       <w:pPr>
         <w:pStyle w:val="Heading2"/>
       </w:pPr>
-      <w:bookmarkStart w:id="3" w:name="_Toc477082977"/>
+      <w:bookmarkStart w:id="3" w:name="_Toc477121713"/>
       <w:r>
         <w:lastRenderedPageBreak/>
         <w:t>2. MongoDB Compass</w:t>
       </w:r>
+      <w:r>
+        <w:t xml:space="preserve"> (aka NoSQL Developer)</w:t>
+      </w:r>
       <w:bookmarkEnd w:id="3"/>
     </w:p>
     <w:p>
-      <w:proofErr w:type="spellStart"/>
-      <w:r>
-        <w:t>aaa</w:t>
-      </w:r>
-      <w:proofErr w:type="spellEnd"/>
-    </w:p>
-    <w:p>
+      <w:r>
+        <w:t xml:space="preserve">MongoDB Compass is the GUI visual explorer on top of MongoDB. Note that MongoDB Compass is a separate install that can run in any environment against a MongoDB server in a different environment. You can find the documentation for Compass at: </w:t>
+      </w:r>
+      <w:hyperlink r:id="rId11" w:history="1">
+        <w:r>
+          <w:rPr>
+            <w:rStyle w:val="Hyperlink"/>
+          </w:rPr>
+          <w:t>https://docs.mongodb.com/compass/current/</w:t>
+        </w:r>
+      </w:hyperlink>
+      <w:r>
+        <w:t xml:space="preserve"> .</w:t>
+      </w:r>
+    </w:p>
+    <w:p>
+      <w:pPr>
+        <w:pStyle w:val="ListParagraph"/>
+        <w:numPr>
+          <w:ilvl w:val="0"/>
+          <w:numId w:val="6"/>
+        </w:numPr>
+      </w:pPr>
+      <w:r>
+        <w:t>Install MongoDB Compass</w:t>
+      </w:r>
+      <w:r>
+        <w:br/>
+      </w:r>
+      <w:r>
+        <w:br/>
+        <w:t xml:space="preserve">Download the MongoDB Compass installer for your environment from </w:t>
+      </w:r>
+      <w:hyperlink r:id="rId12" w:history="1">
+        <w:r>
+          <w:rPr>
+            <w:rStyle w:val="Hyperlink"/>
+          </w:rPr>
+          <w:t>https://www.mongodb.com/download-center?jmp=hero#compass</w:t>
+        </w:r>
+      </w:hyperlink>
+      <w:r>
+        <w:t>.</w:t>
+      </w:r>
+      <w:r>
+        <w:br/>
+      </w:r>
+      <w:r>
+        <w:br/>
+        <w:t>Run the installer and complete the installation wizard.</w:t>
+      </w:r>
+      <w:r>
+        <w:br/>
+      </w:r>
+    </w:p>
+    <w:p>
+      <w:pPr>
+        <w:pStyle w:val="ListParagraph"/>
+        <w:numPr>
+          <w:ilvl w:val="0"/>
+          <w:numId w:val="6"/>
+        </w:numPr>
+      </w:pPr>
+      <w:r>
+        <w:t>Run MongoDB Compass and Connect to local MongoDB Server</w:t>
+      </w:r>
+      <w:r>
+        <w:br/>
+      </w:r>
+      <w:r>
+        <w:br/>
+        <w:t>Start MongoDB Compass. Enter Hostname – 127.0.0.1 – and Port – 27017 – for your local MongoDB server. Then press Connect:</w:t>
+      </w:r>
+      <w:r>
+        <w:br/>
+      </w:r>
+      <w:r>
+        <w:rPr>
+          <w:noProof/>
+        </w:rPr>
+        <w:drawing>
+          <wp:inline distT="0" distB="0" distL="0" distR="0">
+            <wp:extent cx="5141654" cy="4076700"/>
+            <wp:effectExtent l="0" t="0" r="1905" b="0"/>
+            <wp:docPr id="1" name="Picture 1" descr="C:\Users\lucas_j\AppData\Local\Temp\SNAGHTML836e8b4.PNG"/>
+            <wp:cNvGraphicFramePr>
+              <a:graphicFrameLocks xmlns:a="http://schemas.openxmlformats.org/drawingml/2006/main" noChangeAspect="1"/>
+            </wp:cNvGraphicFramePr>
+            <a:graphic xmlns:a="http://schemas.openxmlformats.org/drawingml/2006/main">
+              <a:graphicData uri="http://schemas.openxmlformats.org/drawingml/2006/picture">
+                <pic:pic xmlns:pic="http://schemas.openxmlformats.org/drawingml/2006/picture">
+                  <pic:nvPicPr>
+                    <pic:cNvPr id="0" name="Picture 1" descr="C:\Users\lucas_j\AppData\Local\Temp\SNAGHTML836e8b4.PNG"/>
+                    <pic:cNvPicPr>
+                      <a:picLocks noChangeAspect="1" noChangeArrowheads="1"/>
+                    </pic:cNvPicPr>
+                  </pic:nvPicPr>
+                  <pic:blipFill>
+                    <a:blip r:embed="rId13">
+                      <a:extLst>
+                        <a:ext uri="{28A0092B-C50C-407E-A947-70E740481C1C}">
+                          <a14:useLocalDpi xmlns:a14="http://schemas.microsoft.com/office/drawing/2010/main" val="0"/>
+                        </a:ext>
+                      </a:extLst>
+                    </a:blip>
+                    <a:srcRect/>
+                    <a:stretch>
+                      <a:fillRect/>
+                    </a:stretch>
+                  </pic:blipFill>
+                  <pic:spPr bwMode="auto">
+                    <a:xfrm>
+                      <a:off x="0" y="0"/>
+                      <a:ext cx="5140561" cy="4075833"/>
+                    </a:xfrm>
+                    <a:prstGeom prst="rect">
+                      <a:avLst/>
+                    </a:prstGeom>
+                    <a:noFill/>
+                    <a:ln>
+                      <a:noFill/>
+                    </a:ln>
+                  </pic:spPr>
+                </pic:pic>
+              </a:graphicData>
+            </a:graphic>
+          </wp:inline>
+        </w:drawing>
+      </w:r>
+      <w:r>
+        <w:br/>
+      </w:r>
+      <w:r>
+        <w:br/>
+        <w:t>The connection should be created and you should see a list of databases in your server:</w:t>
+      </w:r>
+      <w:r>
+        <w:br/>
+      </w:r>
+      <w:r>
+        <w:br/>
+      </w:r>
+      <w:r>
+        <w:rPr>
+          <w:noProof/>
+        </w:rPr>
+        <w:lastRenderedPageBreak/>
+        <w:drawing>
+          <wp:inline distT="0" distB="0" distL="0" distR="0">
+            <wp:extent cx="5089908" cy="4035672"/>
+            <wp:effectExtent l="0" t="0" r="0" b="3175"/>
+            <wp:docPr id="2" name="Picture 2" descr="C:\Users\lucas_j\AppData\Local\Temp\SNAGHTML838794f.PNG"/>
+            <wp:cNvGraphicFramePr>
+              <a:graphicFrameLocks xmlns:a="http://schemas.openxmlformats.org/drawingml/2006/main" noChangeAspect="1"/>
+            </wp:cNvGraphicFramePr>
+            <a:graphic xmlns:a="http://schemas.openxmlformats.org/drawingml/2006/main">
+              <a:graphicData uri="http://schemas.openxmlformats.org/drawingml/2006/picture">
+                <pic:pic xmlns:pic="http://schemas.openxmlformats.org/drawingml/2006/picture">
+                  <pic:nvPicPr>
+                    <pic:cNvPr id="0" name="Picture 3" descr="C:\Users\lucas_j\AppData\Local\Temp\SNAGHTML838794f.PNG"/>
+                    <pic:cNvPicPr>
+                      <a:picLocks noChangeAspect="1" noChangeArrowheads="1"/>
+                    </pic:cNvPicPr>
+                  </pic:nvPicPr>
+                  <pic:blipFill>
+                    <a:blip r:embed="rId14">
+                      <a:extLst>
+                        <a:ext uri="{28A0092B-C50C-407E-A947-70E740481C1C}">
+                          <a14:useLocalDpi xmlns:a14="http://schemas.microsoft.com/office/drawing/2010/main" val="0"/>
+                        </a:ext>
+                      </a:extLst>
+                    </a:blip>
+                    <a:srcRect/>
+                    <a:stretch>
+                      <a:fillRect/>
+                    </a:stretch>
+                  </pic:blipFill>
+                  <pic:spPr bwMode="auto">
+                    <a:xfrm>
+                      <a:off x="0" y="0"/>
+                      <a:ext cx="5088826" cy="4034814"/>
+                    </a:xfrm>
+                    <a:prstGeom prst="rect">
+                      <a:avLst/>
+                    </a:prstGeom>
+                    <a:noFill/>
+                    <a:ln>
+                      <a:noFill/>
+                    </a:ln>
+                  </pic:spPr>
+                </pic:pic>
+              </a:graphicData>
+            </a:graphic>
+          </wp:inline>
+        </w:drawing>
+      </w:r>
+      <w:r>
+        <w:br/>
+      </w:r>
+    </w:p>
+    <w:p>
+      <w:pPr>
+        <w:pStyle w:val="ListParagraph"/>
+        <w:numPr>
+          <w:ilvl w:val="0"/>
+          <w:numId w:val="6"/>
+        </w:numPr>
+      </w:pPr>
+      <w:r>
+        <w:t>Navigate to one of the collections in one of the databases. Explore the collection – the properties (and their values) in the documents. Try to build a query using the collection explorer.</w:t>
+      </w:r>
+      <w:r>
+        <w:br/>
+      </w:r>
+      <w:r>
+        <w:rPr>
+          <w:noProof/>
+        </w:rPr>
+        <w:lastRenderedPageBreak/>
+        <w:drawing>
+          <wp:inline distT="0" distB="0" distL="0" distR="0">
+            <wp:extent cx="5289550" cy="4533900"/>
+            <wp:effectExtent l="0" t="0" r="6350" b="0"/>
+            <wp:docPr id="3" name="Picture 3" descr="C:\Users\lucas_j\AppData\Local\Temp\SNAGHTML83cd39e.PNG"/>
+            <wp:cNvGraphicFramePr>
+              <a:graphicFrameLocks xmlns:a="http://schemas.openxmlformats.org/drawingml/2006/main" noChangeAspect="1"/>
+            </wp:cNvGraphicFramePr>
+            <a:graphic xmlns:a="http://schemas.openxmlformats.org/drawingml/2006/main">
+              <a:graphicData uri="http://schemas.openxmlformats.org/drawingml/2006/picture">
+                <pic:pic xmlns:pic="http://schemas.openxmlformats.org/drawingml/2006/picture">
+                  <pic:nvPicPr>
+                    <pic:cNvPr id="0" name="Picture 5" descr="C:\Users\lucas_j\AppData\Local\Temp\SNAGHTML83cd39e.PNG"/>
+                    <pic:cNvPicPr>
+                      <a:picLocks noChangeAspect="1" noChangeArrowheads="1"/>
+                    </pic:cNvPicPr>
+                  </pic:nvPicPr>
+                  <pic:blipFill>
+                    <a:blip r:embed="rId15">
+                      <a:extLst>
+                        <a:ext uri="{28A0092B-C50C-407E-A947-70E740481C1C}">
+                          <a14:useLocalDpi xmlns:a14="http://schemas.microsoft.com/office/drawing/2010/main" val="0"/>
+                        </a:ext>
+                      </a:extLst>
+                    </a:blip>
+                    <a:srcRect/>
+                    <a:stretch>
+                      <a:fillRect/>
+                    </a:stretch>
+                  </pic:blipFill>
+                  <pic:spPr bwMode="auto">
+                    <a:xfrm>
+                      <a:off x="0" y="0"/>
+                      <a:ext cx="5288426" cy="4532936"/>
+                    </a:xfrm>
+                    <a:prstGeom prst="rect">
+                      <a:avLst/>
+                    </a:prstGeom>
+                    <a:noFill/>
+                    <a:ln>
+                      <a:noFill/>
+                    </a:ln>
+                  </pic:spPr>
+                </pic:pic>
+              </a:graphicData>
+            </a:graphic>
+          </wp:inline>
+        </w:drawing>
+      </w:r>
+      <w:r>
+        <w:br/>
+      </w:r>
+      <w:r>
+        <w:br/>
+      </w:r>
+    </w:p>
+    <w:p>
+      <w:pPr>
+        <w:pStyle w:val="ListParagraph"/>
+        <w:numPr>
+          <w:ilvl w:val="0"/>
+          <w:numId w:val="6"/>
+        </w:numPr>
+      </w:pPr>
+      <w:r>
+        <w:t>Edit one of the records:</w:t>
+      </w:r>
+      <w:r>
+        <w:br/>
+      </w:r>
+      <w:r>
+        <w:rPr>
+          <w:noProof/>
+        </w:rPr>
+        <w:drawing>
+          <wp:inline distT="0" distB="0" distL="0" distR="0" wp14:anchorId="3B49C519" wp14:editId="181B2C52">
+            <wp:extent cx="5173980" cy="2692604"/>
+            <wp:effectExtent l="0" t="0" r="7620" b="0"/>
+            <wp:docPr id="4" name="Picture 4"/>
+            <wp:cNvGraphicFramePr>
+              <a:graphicFrameLocks xmlns:a="http://schemas.openxmlformats.org/drawingml/2006/main" noChangeAspect="1"/>
+            </wp:cNvGraphicFramePr>
+            <a:graphic xmlns:a="http://schemas.openxmlformats.org/drawingml/2006/main">
+              <a:graphicData uri="http://schemas.openxmlformats.org/drawingml/2006/picture">
+                <pic:pic xmlns:pic="http://schemas.openxmlformats.org/drawingml/2006/picture">
+                  <pic:nvPicPr>
+                    <pic:cNvPr id="0" name=""/>
+                    <pic:cNvPicPr/>
+                  </pic:nvPicPr>
+                  <pic:blipFill>
+                    <a:blip r:embed="rId16"/>
+                    <a:stretch>
+                      <a:fillRect/>
+                    </a:stretch>
+                  </pic:blipFill>
+                  <pic:spPr>
+                    <a:xfrm>
+                      <a:off x="0" y="0"/>
+                      <a:ext cx="5172923" cy="2692054"/>
+                    </a:xfrm>
+                    <a:prstGeom prst="rect">
+                      <a:avLst/>
+                    </a:prstGeom>
+                  </pic:spPr>
+                </pic:pic>
+              </a:graphicData>
+            </a:graphic>
+          </wp:inline>
+        </w:drawing>
+      </w:r>
+      <w:r>
+        <w:br/>
+        <w:t>and/or add a new record.</w:t>
+      </w:r>
+      <w:r>
+        <w:br/>
+      </w:r>
       <w:r>
         <w:br w:type="page"/>
       </w:r>
     </w:p>
+    <w:p>
+      <w:pPr>
+        <w:pStyle w:val="Heading2"/>
+      </w:pPr>
+      <w:bookmarkStart w:id="4" w:name="_Toc477121714"/>
+      <w:r>
+        <w:lastRenderedPageBreak/>
+        <w:t xml:space="preserve">3. Development with </w:t>
+      </w:r>
+      <w:proofErr w:type="spellStart"/>
+      <w:r>
+        <w:t>NodeJS</w:t>
+      </w:r>
+      <w:proofErr w:type="spellEnd"/>
+      <w:r>
+        <w:t xml:space="preserve"> and MongoDB</w:t>
+      </w:r>
+      <w:bookmarkEnd w:id="4"/>
+    </w:p>
+    <w:p>
+      <w:r>
+        <w:t xml:space="preserve">This section requires your workshop environment to include a </w:t>
+      </w:r>
+      <w:proofErr w:type="spellStart"/>
+      <w:r>
+        <w:t>NodeJS</w:t>
+      </w:r>
+      <w:proofErr w:type="spellEnd"/>
+      <w:r>
+        <w:t xml:space="preserve"> server – a fairly recent version at that, such as v6.10 that includes </w:t>
+      </w:r>
+      <w:proofErr w:type="spellStart"/>
+      <w:r>
+        <w:t>npm</w:t>
+      </w:r>
+      <w:proofErr w:type="spellEnd"/>
+      <w:r>
+        <w:t xml:space="preserve"> which is also required. You can download </w:t>
+      </w:r>
+      <w:proofErr w:type="spellStart"/>
+      <w:r>
+        <w:t>NodeJS</w:t>
+      </w:r>
+      <w:proofErr w:type="spellEnd"/>
+      <w:r>
+        <w:t xml:space="preserve"> from </w:t>
+      </w:r>
+      <w:hyperlink r:id="rId17" w:history="1">
+        <w:r>
+          <w:rPr>
+            <w:rStyle w:val="Hyperlink"/>
+          </w:rPr>
+          <w:t>https://nodejs.org/en/download/</w:t>
+        </w:r>
+      </w:hyperlink>
+      <w:r>
+        <w:t xml:space="preserve"> .</w:t>
+      </w:r>
+    </w:p>
+    <w:p>
+      <w:r>
+        <w:t>Note: these practices assume</w:t>
+      </w:r>
+      <w:r>
+        <w:t xml:space="preserve"> that the countries data set has been loaded into a </w:t>
+      </w:r>
+      <w:proofErr w:type="spellStart"/>
+      <w:r>
+        <w:t>Mongodb</w:t>
+      </w:r>
+      <w:proofErr w:type="spellEnd"/>
+      <w:r>
+        <w:t xml:space="preserve"> database called </w:t>
+      </w:r>
+      <w:r>
+        <w:rPr>
+          <w:i/>
+        </w:rPr>
+        <w:t>world</w:t>
+      </w:r>
+      <w:r>
+        <w:t>. This can easily be done with the following steps:</w:t>
+      </w:r>
+    </w:p>
+    <w:p>
+      <w:pPr>
+        <w:pStyle w:val="ListParagraph"/>
+        <w:numPr>
+          <w:ilvl w:val="0"/>
+          <w:numId w:val="8"/>
+        </w:numPr>
+      </w:pPr>
+      <w:r>
+        <w:t xml:space="preserve">open a command line or terminal window in directory </w:t>
+      </w:r>
+      <w:r>
+        <w:rPr>
+          <w:i/>
+        </w:rPr>
+        <w:t>country-queries</w:t>
+      </w:r>
+      <w:r>
+        <w:t>.</w:t>
+      </w:r>
+    </w:p>
+    <w:p>
+      <w:pPr>
+        <w:pStyle w:val="ListParagraph"/>
+        <w:numPr>
+          <w:ilvl w:val="0"/>
+          <w:numId w:val="8"/>
+        </w:numPr>
+        <w:rPr>
+          <w:rFonts w:ascii="Lucida Console" w:hAnsi="Lucida Console"/>
+          <w:sz w:val="20"/>
+        </w:rPr>
+      </w:pPr>
+      <w:r>
+        <w:t xml:space="preserve">import the file </w:t>
+      </w:r>
+      <w:r>
+        <w:t>countries</w:t>
+      </w:r>
+      <w:r>
+        <w:t xml:space="preserve">.csv into collection </w:t>
+      </w:r>
+      <w:r>
+        <w:rPr>
+          <w:i/>
+        </w:rPr>
+        <w:t>countries</w:t>
+      </w:r>
+      <w:r>
+        <w:t xml:space="preserve"> in database </w:t>
+      </w:r>
+      <w:r>
+        <w:rPr>
+          <w:i/>
+        </w:rPr>
+        <w:t xml:space="preserve">world </w:t>
+      </w:r>
+      <w:r>
+        <w:t>using the following command</w:t>
+      </w:r>
+      <w:r>
+        <w:t xml:space="preserve"> (assuming that the bin directory of the MongoDB installation is in the PATH environment variable</w:t>
+      </w:r>
+      <w:r>
+        <w:t>:</w:t>
+      </w:r>
+      <w:r>
+        <w:br/>
+      </w:r>
+      <w:r>
+        <w:br/>
+      </w:r>
+      <w:proofErr w:type="spellStart"/>
+      <w:r>
+        <w:rPr>
+          <w:rFonts w:ascii="Lucida Console" w:hAnsi="Lucida Console"/>
+          <w:sz w:val="20"/>
+        </w:rPr>
+        <w:t>mongoimport</w:t>
+      </w:r>
+      <w:proofErr w:type="spellEnd"/>
+      <w:r>
+        <w:rPr>
+          <w:rFonts w:ascii="Lucida Console" w:hAnsi="Lucida Console"/>
+          <w:sz w:val="20"/>
+        </w:rPr>
+        <w:t xml:space="preserve"> --host 127.0.0.1:27017 --</w:t>
+      </w:r>
+      <w:proofErr w:type="spellStart"/>
+      <w:r>
+        <w:rPr>
+          <w:rFonts w:ascii="Lucida Console" w:hAnsi="Lucida Console"/>
+          <w:sz w:val="20"/>
+        </w:rPr>
+        <w:t>db</w:t>
+      </w:r>
+      <w:proofErr w:type="spellEnd"/>
+      <w:r>
+        <w:rPr>
+          <w:rFonts w:ascii="Lucida Console" w:hAnsi="Lucida Console"/>
+          <w:sz w:val="20"/>
+        </w:rPr>
+        <w:t xml:space="preserve"> world --collection countries --drop --file countries.csv  --type csv --</w:t>
+      </w:r>
+      <w:proofErr w:type="spellStart"/>
+      <w:r>
+        <w:rPr>
+          <w:rFonts w:ascii="Lucida Console" w:hAnsi="Lucida Console"/>
+          <w:sz w:val="20"/>
+        </w:rPr>
+        <w:t>fieldFile</w:t>
+      </w:r>
+      <w:proofErr w:type="spellEnd"/>
+      <w:r>
+        <w:rPr>
+          <w:rFonts w:ascii="Lucida Console" w:hAnsi="Lucida Console"/>
+          <w:sz w:val="20"/>
+        </w:rPr>
+        <w:t xml:space="preserve"> countriesFields.txt</w:t>
+      </w:r>
+    </w:p>
+    <w:p>
+      <w:r>
+        <w:t xml:space="preserve">With </w:t>
+      </w:r>
+      <w:proofErr w:type="spellStart"/>
+      <w:r>
+        <w:t>NodeJS</w:t>
+      </w:r>
+      <w:proofErr w:type="spellEnd"/>
+      <w:r>
+        <w:t xml:space="preserve"> installed</w:t>
+      </w:r>
+      <w:r>
+        <w:t xml:space="preserve"> and the MongoDB database and collection created</w:t>
+      </w:r>
+      <w:r>
+        <w:t xml:space="preserve">, you can turn to the sources in directory </w:t>
+      </w:r>
+      <w:r>
+        <w:t>MongoDB-</w:t>
+      </w:r>
+      <w:proofErr w:type="spellStart"/>
+      <w:r>
+        <w:t>NodeJS</w:t>
+      </w:r>
+      <w:proofErr w:type="spellEnd"/>
+      <w:r>
+        <w:t>-Client</w:t>
+      </w:r>
+      <w:r>
+        <w:t>.</w:t>
+      </w:r>
+    </w:p>
     <w:p/>
     <w:p>
       <w:pPr>
+        <w:pStyle w:val="ListParagraph"/>
+        <w:numPr>
+          <w:ilvl w:val="0"/>
+          <w:numId w:val="7"/>
+        </w:numPr>
+      </w:pPr>
+      <w:r>
+        <w:t xml:space="preserve">Open a command line or terminal window in directory </w:t>
+      </w:r>
+      <w:r>
+        <w:t>MongoDB-</w:t>
+      </w:r>
+      <w:proofErr w:type="spellStart"/>
+      <w:r>
+        <w:t>NodeJS</w:t>
+      </w:r>
+      <w:proofErr w:type="spellEnd"/>
+      <w:r>
+        <w:t>-Client</w:t>
+      </w:r>
+      <w:r>
+        <w:t>.</w:t>
+      </w:r>
+      <w:r>
+        <w:br/>
+      </w:r>
+    </w:p>
+    <w:p>
+      <w:pPr>
+        <w:pStyle w:val="ListParagraph"/>
+        <w:numPr>
+          <w:ilvl w:val="0"/>
+          <w:numId w:val="7"/>
+        </w:numPr>
+      </w:pPr>
+      <w:r>
+        <w:t xml:space="preserve">Execute </w:t>
+      </w:r>
+      <w:r>
+        <w:br/>
+      </w:r>
+      <w:r>
+        <w:br/>
+      </w:r>
+      <w:proofErr w:type="spellStart"/>
+      <w:r>
+        <w:rPr>
+          <w:rFonts w:ascii="Lucida Console" w:hAnsi="Lucida Console"/>
+          <w:sz w:val="20"/>
+        </w:rPr>
+        <w:t>npm</w:t>
+      </w:r>
+      <w:proofErr w:type="spellEnd"/>
+      <w:r>
+        <w:rPr>
+          <w:rFonts w:ascii="Lucida Console" w:hAnsi="Lucida Console"/>
+          <w:sz w:val="20"/>
+        </w:rPr>
+        <w:t xml:space="preserve"> install</w:t>
+      </w:r>
+      <w:r>
+        <w:br/>
+      </w:r>
+      <w:r>
+        <w:br/>
+        <w:t xml:space="preserve">This will have </w:t>
+      </w:r>
+      <w:proofErr w:type="spellStart"/>
+      <w:r>
+        <w:t>package.json</w:t>
+      </w:r>
+      <w:proofErr w:type="spellEnd"/>
+      <w:r>
+        <w:t xml:space="preserve"> interpreted by </w:t>
+      </w:r>
+      <w:proofErr w:type="spellStart"/>
+      <w:r>
+        <w:t>npm</w:t>
+      </w:r>
+      <w:proofErr w:type="spellEnd"/>
+      <w:r>
+        <w:t xml:space="preserve">, resulting in the download of the MongoDB Driver for </w:t>
+      </w:r>
+      <w:proofErr w:type="spellStart"/>
+      <w:r>
+        <w:t>NodeJS</w:t>
+      </w:r>
+      <w:proofErr w:type="spellEnd"/>
+      <w:r>
+        <w:t xml:space="preserve"> module as well as a number of dependent modules, all into the node-modules subdirectory:</w:t>
+      </w:r>
+      <w:r>
+        <w:br/>
+      </w:r>
+      <w:r>
+        <w:rPr>
+          <w:noProof/>
+        </w:rPr>
+        <w:lastRenderedPageBreak/>
+        <w:drawing>
+          <wp:inline distT="0" distB="0" distL="0" distR="0" wp14:anchorId="2B064339" wp14:editId="4FCDB7DF">
+            <wp:extent cx="4842390" cy="3814810"/>
+            <wp:effectExtent l="0" t="0" r="0" b="0"/>
+            <wp:docPr id="5" name="Picture 5"/>
+            <wp:cNvGraphicFramePr>
+              <a:graphicFrameLocks xmlns:a="http://schemas.openxmlformats.org/drawingml/2006/main" noChangeAspect="1"/>
+            </wp:cNvGraphicFramePr>
+            <a:graphic xmlns:a="http://schemas.openxmlformats.org/drawingml/2006/main">
+              <a:graphicData uri="http://schemas.openxmlformats.org/drawingml/2006/picture">
+                <pic:pic xmlns:pic="http://schemas.openxmlformats.org/drawingml/2006/picture">
+                  <pic:nvPicPr>
+                    <pic:cNvPr id="0" name=""/>
+                    <pic:cNvPicPr/>
+                  </pic:nvPicPr>
+                  <pic:blipFill>
+                    <a:blip r:embed="rId18"/>
+                    <a:stretch>
+                      <a:fillRect/>
+                    </a:stretch>
+                  </pic:blipFill>
+                  <pic:spPr>
+                    <a:xfrm>
+                      <a:off x="0" y="0"/>
+                      <a:ext cx="4841361" cy="3813999"/>
+                    </a:xfrm>
+                    <a:prstGeom prst="rect">
+                      <a:avLst/>
+                    </a:prstGeom>
+                  </pic:spPr>
+                </pic:pic>
+              </a:graphicData>
+            </a:graphic>
+          </wp:inline>
+        </w:drawing>
+      </w:r>
+      <w:r>
+        <w:br/>
+      </w:r>
+    </w:p>
+    <w:p>
+      <w:pPr>
+        <w:pStyle w:val="ListParagraph"/>
+        <w:numPr>
+          <w:ilvl w:val="0"/>
+          <w:numId w:val="7"/>
+        </w:numPr>
+      </w:pPr>
+      <w:r>
+        <w:t xml:space="preserve">Open file connect.js in directory </w:t>
+      </w:r>
+      <w:r>
+        <w:t>MongoDB-</w:t>
+      </w:r>
+      <w:proofErr w:type="spellStart"/>
+      <w:r>
+        <w:t>NodeJS</w:t>
+      </w:r>
+      <w:proofErr w:type="spellEnd"/>
+      <w:r>
+        <w:t>-Client</w:t>
+      </w:r>
+      <w:r>
+        <w:t xml:space="preserve"> in your favorite text editor. Verify and change if required the values of the variables </w:t>
+      </w:r>
+      <w:proofErr w:type="spellStart"/>
+      <w:r>
+        <w:t>mongodbHost</w:t>
+      </w:r>
+      <w:proofErr w:type="spellEnd"/>
+      <w:r>
+        <w:t xml:space="preserve">, </w:t>
+      </w:r>
+      <w:proofErr w:type="spellStart"/>
+      <w:r>
+        <w:t>mongodbPort</w:t>
+      </w:r>
+      <w:proofErr w:type="spellEnd"/>
+      <w:r>
+        <w:t xml:space="preserve"> and </w:t>
+      </w:r>
+      <w:proofErr w:type="spellStart"/>
+      <w:r>
+        <w:t>mongodbDatabase</w:t>
+      </w:r>
+      <w:proofErr w:type="spellEnd"/>
+      <w:r>
+        <w:t>.</w:t>
+      </w:r>
+      <w:r>
+        <w:br/>
+      </w:r>
+      <w:r>
+        <w:br/>
+        <w:t xml:space="preserve">Then run this </w:t>
+      </w:r>
+      <w:proofErr w:type="spellStart"/>
+      <w:r>
+        <w:t>NodeJS</w:t>
+      </w:r>
+      <w:proofErr w:type="spellEnd"/>
+      <w:r>
+        <w:t xml:space="preserve"> module, using:</w:t>
+      </w:r>
+      <w:r>
+        <w:br/>
+      </w:r>
+      <w:r>
+        <w:rPr>
+          <w:rFonts w:ascii="Lucida Console" w:hAnsi="Lucida Console"/>
+          <w:sz w:val="20"/>
+        </w:rPr>
+        <w:t>node connect</w:t>
+      </w:r>
+      <w:r>
+        <w:br/>
+      </w:r>
+    </w:p>
+    <w:p>
+      <w:pPr>
+        <w:pStyle w:val="ListParagraph"/>
+        <w:numPr>
+          <w:ilvl w:val="0"/>
+          <w:numId w:val="7"/>
+        </w:numPr>
+      </w:pPr>
+      <w:r>
+        <w:t xml:space="preserve">Open the file </w:t>
+      </w:r>
+      <w:r>
+        <w:rPr>
+          <w:i/>
+        </w:rPr>
+        <w:t>query6.js</w:t>
+      </w:r>
+      <w:r>
+        <w:t xml:space="preserve">. This file uses Promises instead of asynchronous callbacks. If you prefer the callbacks or have an older version of </w:t>
+      </w:r>
+      <w:proofErr w:type="spellStart"/>
+      <w:r>
+        <w:t>NodeJS</w:t>
+      </w:r>
+      <w:proofErr w:type="spellEnd"/>
+      <w:r>
+        <w:t xml:space="preserve"> that does not support the Promises, then use file query.js.</w:t>
+      </w:r>
+      <w:r>
+        <w:br/>
+      </w:r>
+      <w:r>
+        <w:br/>
+        <w:t xml:space="preserve">The code performs the following steps – check how these steps are implemented in </w:t>
+      </w:r>
+      <w:proofErr w:type="spellStart"/>
+      <w:r>
+        <w:t>NodeJS</w:t>
+      </w:r>
+      <w:proofErr w:type="spellEnd"/>
+      <w:r>
+        <w:t xml:space="preserve">, using the </w:t>
+      </w:r>
+      <w:proofErr w:type="spellStart"/>
+      <w:r>
+        <w:t>NodeJS</w:t>
+      </w:r>
+      <w:proofErr w:type="spellEnd"/>
+      <w:r>
+        <w:t xml:space="preserve"> driver for MongoDB</w:t>
+      </w:r>
+      <w:r>
+        <w:br/>
+        <w:t>* connect</w:t>
+      </w:r>
+      <w:r>
+        <w:br/>
+        <w:t>* fetch the top 20 largest countries (by area) into an array of country objects (and print two randomly selected countries from that array)</w:t>
+      </w:r>
+      <w:r>
+        <w:br/>
+        <w:t>* retrieve a cursor that returns all countries in Asia; get the number of records from the cursor; iterate through the cursor and write the name of each country returned from the cursor</w:t>
+      </w:r>
+      <w:r>
+        <w:br/>
+        <w:t>* retrieve through the aggregation framework using an aggregation query object a cursor that returns the largest country for each continent and write out the full country object</w:t>
+      </w:r>
+      <w:r>
+        <w:br/>
+      </w:r>
+      <w:r>
+        <w:br/>
+      </w:r>
+      <w:r>
+        <w:lastRenderedPageBreak/>
+        <w:t xml:space="preserve">Note how well </w:t>
+      </w:r>
+      <w:proofErr w:type="spellStart"/>
+      <w:r>
+        <w:t>NodeJS</w:t>
+      </w:r>
+      <w:proofErr w:type="spellEnd"/>
+      <w:r>
+        <w:t xml:space="preserve"> can work with the JSON documents returned from MongoDB: these documents are native data objects in JavaScript and therefore in the </w:t>
+      </w:r>
+      <w:proofErr w:type="spellStart"/>
+      <w:r>
+        <w:t>NodeJS</w:t>
+      </w:r>
+      <w:proofErr w:type="spellEnd"/>
+      <w:r>
+        <w:t xml:space="preserve"> application.</w:t>
+      </w:r>
+      <w:r>
+        <w:br/>
+      </w:r>
+    </w:p>
+    <w:p>
+      <w:pPr>
+        <w:pStyle w:val="ListParagraph"/>
+        <w:numPr>
+          <w:ilvl w:val="0"/>
+          <w:numId w:val="7"/>
+        </w:numPr>
+      </w:pPr>
+      <w:r>
+        <w:t xml:space="preserve">Open the file </w:t>
+      </w:r>
+      <w:r>
+        <w:rPr>
+          <w:i/>
+        </w:rPr>
+        <w:t>crud</w:t>
+      </w:r>
+      <w:r>
+        <w:rPr>
+          <w:i/>
+        </w:rPr>
+        <w:t>6.js</w:t>
+      </w:r>
+      <w:r>
+        <w:t xml:space="preserve">. This file uses Promises instead of asynchronous callbacks. If you prefer the callbacks or have an older version of </w:t>
+      </w:r>
+      <w:proofErr w:type="spellStart"/>
+      <w:r>
+        <w:t>NodeJS</w:t>
+      </w:r>
+      <w:proofErr w:type="spellEnd"/>
+      <w:r>
+        <w:t xml:space="preserve"> that does not support the Promises, then use file </w:t>
+      </w:r>
+      <w:r>
+        <w:t>crud</w:t>
+      </w:r>
+      <w:r>
+        <w:t>.js.</w:t>
+      </w:r>
+      <w:r>
+        <w:br/>
+      </w:r>
+      <w:r>
+        <w:br/>
+        <w:t xml:space="preserve">The code performs the following steps – check how these </w:t>
+      </w:r>
+      <w:r>
+        <w:t xml:space="preserve">steps are implemented in </w:t>
+      </w:r>
+      <w:proofErr w:type="spellStart"/>
+      <w:r>
+        <w:t>NodeJS</w:t>
+      </w:r>
+      <w:proofErr w:type="spellEnd"/>
+      <w:r>
+        <w:t>:</w:t>
+      </w:r>
+      <w:r>
+        <w:br/>
+        <w:t>* connect</w:t>
+      </w:r>
+      <w:r>
+        <w:br/>
+        <w:t>* create a new collection (or work with an existing one) and add a list of two documents to it in a single statement (</w:t>
+      </w:r>
+      <w:proofErr w:type="spellStart"/>
+      <w:r>
+        <w:t>insertMany</w:t>
+      </w:r>
+      <w:proofErr w:type="spellEnd"/>
+      <w:r>
+        <w:t>)</w:t>
+      </w:r>
+      <w:r>
+        <w:br/>
+        <w:t>* verify the creation of the documents by retrieving the newly created documents using a cursor</w:t>
+      </w:r>
+      <w:r>
+        <w:br/>
+        <w:t>* update one of the records, using a find filters and by applying a complex $set definition – with nested attributes and nested collections</w:t>
+      </w:r>
+      <w:r>
+        <w:br/>
+        <w:t>* verify the updated document</w:t>
+      </w:r>
+      <w:r>
+        <w:br/>
+        <w:t>* delete all documents</w:t>
+      </w:r>
+      <w:r>
+        <w:br/>
+        <w:t>* drop the collection</w:t>
+      </w:r>
+      <w:r>
+        <w:br/>
+      </w:r>
+    </w:p>
+    <w:p>
+      <w:pPr>
+        <w:pStyle w:val="ListParagraph"/>
+        <w:numPr>
+          <w:ilvl w:val="0"/>
+          <w:numId w:val="7"/>
+        </w:numPr>
+      </w:pPr>
+      <w:r>
+        <w:t xml:space="preserve">Please feel free to try out some more interaction between </w:t>
+      </w:r>
+      <w:proofErr w:type="spellStart"/>
+      <w:r>
+        <w:t>NodeJS</w:t>
+      </w:r>
+      <w:proofErr w:type="spellEnd"/>
+      <w:r>
+        <w:t xml:space="preserve"> and MongoDB. The documentation for the driver can be found here: </w:t>
+      </w:r>
+      <w:hyperlink r:id="rId19" w:history="1">
+        <w:r>
+          <w:rPr>
+            <w:rStyle w:val="Hyperlink"/>
+          </w:rPr>
+          <w:t>http://mongodb.github.io/node-mongodb-native/2.0/</w:t>
+        </w:r>
+      </w:hyperlink>
+      <w:r>
+        <w:t xml:space="preserve"> . </w:t>
+      </w:r>
+    </w:p>
+    <w:p/>
+    <w:p>
+      <w:r>
+        <w:br w:type="page"/>
+      </w:r>
+    </w:p>
+    <w:p>
+      <w:pPr>
         <w:pStyle w:val="Heading2"/>
       </w:pPr>
-      <w:bookmarkStart w:id="4" w:name="_Toc477082978"/>
-      <w:r>
-        <w:t>3</w:t>
-      </w:r>
-      <w:r>
-        <w:t xml:space="preserve">. </w:t>
-      </w:r>
-      <w:r>
-        <w:t xml:space="preserve">Development with </w:t>
-      </w:r>
-      <w:proofErr w:type="spellStart"/>
-      <w:r>
-        <w:t>NodeJS</w:t>
-      </w:r>
-      <w:proofErr w:type="spellEnd"/>
-      <w:r>
-        <w:t xml:space="preserve"> and </w:t>
-      </w:r>
-      <w:r>
-        <w:t>MongoDB</w:t>
-      </w:r>
-      <w:bookmarkEnd w:id="4"/>
-    </w:p>
-    <w:p/>
-    <w:p>
-      <w:proofErr w:type="spellStart"/>
-      <w:r>
-        <w:t>aaa</w:t>
-      </w:r>
-      <w:proofErr w:type="spellEnd"/>
-    </w:p>
-    <w:p>
-      <w:r>
-        <w:br w:type="page"/>
-      </w:r>
-    </w:p>
-    <w:p>
-      <w:pPr>
-        <w:pStyle w:val="Heading2"/>
-      </w:pPr>
-      <w:bookmarkStart w:id="5" w:name="_Toc477082979"/>
+      <w:bookmarkStart w:id="5" w:name="_Toc477121715"/>
       <w:r>
         <w:lastRenderedPageBreak/>
-        <w:t>4</w:t>
-      </w:r>
-      <w:r>
-        <w:t xml:space="preserve">. Development with </w:t>
-      </w:r>
-      <w:r>
-        <w:t>Java</w:t>
-      </w:r>
-      <w:r>
-        <w:t xml:space="preserve"> and MongoDB</w:t>
+        <w:t>4. Development with Java and MongoDB</w:t>
       </w:r>
       <w:bookmarkEnd w:id="5"/>
     </w:p>
@@ -1290,6 +2678,208 @@
 <file path=word/numbering.xml><?xml version="1.0" encoding="utf-8"?>
 <w:numbering xmlns:wpc="http://schemas.microsoft.com/office/word/2010/wordprocessingCanvas" xmlns:mc="http://schemas.openxmlformats.org/markup-compatibility/2006" xmlns:o="urn:schemas-microsoft-com:office:office" xmlns:r="http://schemas.openxmlformats.org/officeDocument/2006/relationships" xmlns:m="http://schemas.openxmlformats.org/officeDocument/2006/math" xmlns:v="urn:schemas-microsoft-com:vml" xmlns:wp14="http://schemas.microsoft.com/office/word/2010/wordprocessingDrawing" xmlns:wp="http://schemas.openxmlformats.org/drawingml/2006/wordprocessingDrawing" xmlns:w10="urn:schemas-microsoft-com:office:word" xmlns:w="http://schemas.openxmlformats.org/wordprocessingml/2006/main" xmlns:w14="http://schemas.microsoft.com/office/word/2010/wordml" xmlns:wpg="http://schemas.microsoft.com/office/word/2010/wordprocessingGroup" xmlns:wpi="http://schemas.microsoft.com/office/word/2010/wordprocessingInk" xmlns:wne="http://schemas.microsoft.com/office/word/2006/wordml" xmlns:wps="http://schemas.microsoft.com/office/word/2010/wordprocessingShape" mc:Ignorable="w14 wp14">
   <w:abstractNum w:abstractNumId="0">
+    <w:nsid w:val="107350B2"/>
+    <w:multiLevelType w:val="hybridMultilevel"/>
+    <w:tmpl w:val="EB0A94F2"/>
+    <w:lvl w:ilvl="0" w:tplc="689A7CF2">
+      <w:start w:val="1"/>
+      <w:numFmt w:val="bullet"/>
+      <w:lvlText w:val=""/>
+      <w:lvlJc w:val="left"/>
+      <w:pPr>
+        <w:ind w:left="720" w:hanging="360"/>
+      </w:pPr>
+      <w:rPr>
+        <w:rFonts w:ascii="Symbol" w:eastAsiaTheme="minorHAnsi" w:hAnsi="Symbol" w:cstheme="minorBidi" w:hint="default"/>
+      </w:rPr>
+    </w:lvl>
+    <w:lvl w:ilvl="1" w:tplc="04090003" w:tentative="1">
+      <w:start w:val="1"/>
+      <w:numFmt w:val="bullet"/>
+      <w:lvlText w:val="o"/>
+      <w:lvlJc w:val="left"/>
+      <w:pPr>
+        <w:ind w:left="1440" w:hanging="360"/>
+      </w:pPr>
+      <w:rPr>
+        <w:rFonts w:ascii="Courier New" w:hAnsi="Courier New" w:cs="Courier New" w:hint="default"/>
+      </w:rPr>
+    </w:lvl>
+    <w:lvl w:ilvl="2" w:tplc="04090005" w:tentative="1">
+      <w:start w:val="1"/>
+      <w:numFmt w:val="bullet"/>
+      <w:lvlText w:val=""/>
+      <w:lvlJc w:val="left"/>
+      <w:pPr>
+        <w:ind w:left="2160" w:hanging="360"/>
+      </w:pPr>
+      <w:rPr>
+        <w:rFonts w:ascii="Wingdings" w:hAnsi="Wingdings" w:hint="default"/>
+      </w:rPr>
+    </w:lvl>
+    <w:lvl w:ilvl="3" w:tplc="04090001" w:tentative="1">
+      <w:start w:val="1"/>
+      <w:numFmt w:val="bullet"/>
+      <w:lvlText w:val=""/>
+      <w:lvlJc w:val="left"/>
+      <w:pPr>
+        <w:ind w:left="2880" w:hanging="360"/>
+      </w:pPr>
+      <w:rPr>
+        <w:rFonts w:ascii="Symbol" w:hAnsi="Symbol" w:hint="default"/>
+      </w:rPr>
+    </w:lvl>
+    <w:lvl w:ilvl="4" w:tplc="04090003" w:tentative="1">
+      <w:start w:val="1"/>
+      <w:numFmt w:val="bullet"/>
+      <w:lvlText w:val="o"/>
+      <w:lvlJc w:val="left"/>
+      <w:pPr>
+        <w:ind w:left="3600" w:hanging="360"/>
+      </w:pPr>
+      <w:rPr>
+        <w:rFonts w:ascii="Courier New" w:hAnsi="Courier New" w:cs="Courier New" w:hint="default"/>
+      </w:rPr>
+    </w:lvl>
+    <w:lvl w:ilvl="5" w:tplc="04090005" w:tentative="1">
+      <w:start w:val="1"/>
+      <w:numFmt w:val="bullet"/>
+      <w:lvlText w:val=""/>
+      <w:lvlJc w:val="left"/>
+      <w:pPr>
+        <w:ind w:left="4320" w:hanging="360"/>
+      </w:pPr>
+      <w:rPr>
+        <w:rFonts w:ascii="Wingdings" w:hAnsi="Wingdings" w:hint="default"/>
+      </w:rPr>
+    </w:lvl>
+    <w:lvl w:ilvl="6" w:tplc="04090001" w:tentative="1">
+      <w:start w:val="1"/>
+      <w:numFmt w:val="bullet"/>
+      <w:lvlText w:val=""/>
+      <w:lvlJc w:val="left"/>
+      <w:pPr>
+        <w:ind w:left="5040" w:hanging="360"/>
+      </w:pPr>
+      <w:rPr>
+        <w:rFonts w:ascii="Symbol" w:hAnsi="Symbol" w:hint="default"/>
+      </w:rPr>
+    </w:lvl>
+    <w:lvl w:ilvl="7" w:tplc="04090003" w:tentative="1">
+      <w:start w:val="1"/>
+      <w:numFmt w:val="bullet"/>
+      <w:lvlText w:val="o"/>
+      <w:lvlJc w:val="left"/>
+      <w:pPr>
+        <w:ind w:left="5760" w:hanging="360"/>
+      </w:pPr>
+      <w:rPr>
+        <w:rFonts w:ascii="Courier New" w:hAnsi="Courier New" w:cs="Courier New" w:hint="default"/>
+      </w:rPr>
+    </w:lvl>
+    <w:lvl w:ilvl="8" w:tplc="04090005" w:tentative="1">
+      <w:start w:val="1"/>
+      <w:numFmt w:val="bullet"/>
+      <w:lvlText w:val=""/>
+      <w:lvlJc w:val="left"/>
+      <w:pPr>
+        <w:ind w:left="6480" w:hanging="360"/>
+      </w:pPr>
+      <w:rPr>
+        <w:rFonts w:ascii="Wingdings" w:hAnsi="Wingdings" w:hint="default"/>
+      </w:rPr>
+    </w:lvl>
+  </w:abstractNum>
+  <w:abstractNum w:abstractNumId="1">
+    <w:nsid w:val="1B4549F2"/>
+    <w:multiLevelType w:val="hybridMultilevel"/>
+    <w:tmpl w:val="D2742898"/>
+    <w:lvl w:ilvl="0" w:tplc="0409000F">
+      <w:start w:val="1"/>
+      <w:numFmt w:val="decimal"/>
+      <w:lvlText w:val="%1."/>
+      <w:lvlJc w:val="left"/>
+      <w:pPr>
+        <w:ind w:left="720" w:hanging="360"/>
+      </w:pPr>
+      <w:rPr>
+        <w:rFonts w:hint="default"/>
+      </w:rPr>
+    </w:lvl>
+    <w:lvl w:ilvl="1" w:tplc="04090019" w:tentative="1">
+      <w:start w:val="1"/>
+      <w:numFmt w:val="lowerLetter"/>
+      <w:lvlText w:val="%2."/>
+      <w:lvlJc w:val="left"/>
+      <w:pPr>
+        <w:ind w:left="1440" w:hanging="360"/>
+      </w:pPr>
+    </w:lvl>
+    <w:lvl w:ilvl="2" w:tplc="0409001B" w:tentative="1">
+      <w:start w:val="1"/>
+      <w:numFmt w:val="lowerRoman"/>
+      <w:lvlText w:val="%3."/>
+      <w:lvlJc w:val="right"/>
+      <w:pPr>
+        <w:ind w:left="2160" w:hanging="180"/>
+      </w:pPr>
+    </w:lvl>
+    <w:lvl w:ilvl="3" w:tplc="0409000F" w:tentative="1">
+      <w:start w:val="1"/>
+      <w:numFmt w:val="decimal"/>
+      <w:lvlText w:val="%4."/>
+      <w:lvlJc w:val="left"/>
+      <w:pPr>
+        <w:ind w:left="2880" w:hanging="360"/>
+      </w:pPr>
+    </w:lvl>
+    <w:lvl w:ilvl="4" w:tplc="04090019" w:tentative="1">
+      <w:start w:val="1"/>
+      <w:numFmt w:val="lowerLetter"/>
+      <w:lvlText w:val="%5."/>
+      <w:lvlJc w:val="left"/>
+      <w:pPr>
+        <w:ind w:left="3600" w:hanging="360"/>
+      </w:pPr>
+    </w:lvl>
+    <w:lvl w:ilvl="5" w:tplc="0409001B" w:tentative="1">
+      <w:start w:val="1"/>
+      <w:numFmt w:val="lowerRoman"/>
+      <w:lvlText w:val="%6."/>
+      <w:lvlJc w:val="right"/>
+      <w:pPr>
+        <w:ind w:left="4320" w:hanging="180"/>
+      </w:pPr>
+    </w:lvl>
+    <w:lvl w:ilvl="6" w:tplc="0409000F" w:tentative="1">
+      <w:start w:val="1"/>
+      <w:numFmt w:val="decimal"/>
+      <w:lvlText w:val="%7."/>
+      <w:lvlJc w:val="left"/>
+      <w:pPr>
+        <w:ind w:left="5040" w:hanging="360"/>
+      </w:pPr>
+    </w:lvl>
+    <w:lvl w:ilvl="7" w:tplc="04090019" w:tentative="1">
+      <w:start w:val="1"/>
+      <w:numFmt w:val="lowerLetter"/>
+      <w:lvlText w:val="%8."/>
+      <w:lvlJc w:val="left"/>
+      <w:pPr>
+        <w:ind w:left="5760" w:hanging="360"/>
+      </w:pPr>
+    </w:lvl>
+    <w:lvl w:ilvl="8" w:tplc="0409001B" w:tentative="1">
+      <w:start w:val="1"/>
+      <w:numFmt w:val="lowerRoman"/>
+      <w:lvlText w:val="%9."/>
+      <w:lvlJc w:val="right"/>
+      <w:pPr>
+        <w:ind w:left="6480" w:hanging="180"/>
+      </w:pPr>
+    </w:lvl>
+  </w:abstractNum>
+  <w:abstractNum w:abstractNumId="2">
     <w:nsid w:val="23F81B37"/>
     <w:multiLevelType w:val="hybridMultilevel"/>
     <w:tmpl w:val="22E65076"/>
@@ -1378,7 +2968,7 @@
       </w:pPr>
     </w:lvl>
   </w:abstractNum>
-  <w:abstractNum w:abstractNumId="1">
+  <w:abstractNum w:abstractNumId="3">
     <w:nsid w:val="24743966"/>
     <w:multiLevelType w:val="hybridMultilevel"/>
     <w:tmpl w:val="5E74EA2E"/>
@@ -1491,7 +3081,7 @@
       </w:rPr>
     </w:lvl>
   </w:abstractNum>
-  <w:abstractNum w:abstractNumId="2">
+  <w:abstractNum w:abstractNumId="4">
     <w:nsid w:val="482D3611"/>
     <w:multiLevelType w:val="hybridMultilevel"/>
     <w:tmpl w:val="FA620D10"/>
@@ -1603,7 +3193,96 @@
       </w:rPr>
     </w:lvl>
   </w:abstractNum>
-  <w:abstractNum w:abstractNumId="3">
+  <w:abstractNum w:abstractNumId="5">
+    <w:nsid w:val="62831650"/>
+    <w:multiLevelType w:val="hybridMultilevel"/>
+    <w:tmpl w:val="4D64586C"/>
+    <w:lvl w:ilvl="0" w:tplc="0409000F">
+      <w:start w:val="1"/>
+      <w:numFmt w:val="decimal"/>
+      <w:lvlText w:val="%1."/>
+      <w:lvlJc w:val="left"/>
+      <w:pPr>
+        <w:ind w:left="720" w:hanging="360"/>
+      </w:pPr>
+      <w:rPr>
+        <w:rFonts w:hint="default"/>
+      </w:rPr>
+    </w:lvl>
+    <w:lvl w:ilvl="1" w:tplc="04090019" w:tentative="1">
+      <w:start w:val="1"/>
+      <w:numFmt w:val="lowerLetter"/>
+      <w:lvlText w:val="%2."/>
+      <w:lvlJc w:val="left"/>
+      <w:pPr>
+        <w:ind w:left="1440" w:hanging="360"/>
+      </w:pPr>
+    </w:lvl>
+    <w:lvl w:ilvl="2" w:tplc="0409001B" w:tentative="1">
+      <w:start w:val="1"/>
+      <w:numFmt w:val="lowerRoman"/>
+      <w:lvlText w:val="%3."/>
+      <w:lvlJc w:val="right"/>
+      <w:pPr>
+        <w:ind w:left="2160" w:hanging="180"/>
+      </w:pPr>
+    </w:lvl>
+    <w:lvl w:ilvl="3" w:tplc="0409000F" w:tentative="1">
+      <w:start w:val="1"/>
+      <w:numFmt w:val="decimal"/>
+      <w:lvlText w:val="%4."/>
+      <w:lvlJc w:val="left"/>
+      <w:pPr>
+        <w:ind w:left="2880" w:hanging="360"/>
+      </w:pPr>
+    </w:lvl>
+    <w:lvl w:ilvl="4" w:tplc="04090019" w:tentative="1">
+      <w:start w:val="1"/>
+      <w:numFmt w:val="lowerLetter"/>
+      <w:lvlText w:val="%5."/>
+      <w:lvlJc w:val="left"/>
+      <w:pPr>
+        <w:ind w:left="3600" w:hanging="360"/>
+      </w:pPr>
+    </w:lvl>
+    <w:lvl w:ilvl="5" w:tplc="0409001B" w:tentative="1">
+      <w:start w:val="1"/>
+      <w:numFmt w:val="lowerRoman"/>
+      <w:lvlText w:val="%6."/>
+      <w:lvlJc w:val="right"/>
+      <w:pPr>
+        <w:ind w:left="4320" w:hanging="180"/>
+      </w:pPr>
+    </w:lvl>
+    <w:lvl w:ilvl="6" w:tplc="0409000F" w:tentative="1">
+      <w:start w:val="1"/>
+      <w:numFmt w:val="decimal"/>
+      <w:lvlText w:val="%7."/>
+      <w:lvlJc w:val="left"/>
+      <w:pPr>
+        <w:ind w:left="5040" w:hanging="360"/>
+      </w:pPr>
+    </w:lvl>
+    <w:lvl w:ilvl="7" w:tplc="04090019" w:tentative="1">
+      <w:start w:val="1"/>
+      <w:numFmt w:val="lowerLetter"/>
+      <w:lvlText w:val="%8."/>
+      <w:lvlJc w:val="left"/>
+      <w:pPr>
+        <w:ind w:left="5760" w:hanging="360"/>
+      </w:pPr>
+    </w:lvl>
+    <w:lvl w:ilvl="8" w:tplc="0409001B" w:tentative="1">
+      <w:start w:val="1"/>
+      <w:numFmt w:val="lowerRoman"/>
+      <w:lvlText w:val="%9."/>
+      <w:lvlJc w:val="right"/>
+      <w:pPr>
+        <w:ind w:left="6480" w:hanging="180"/>
+      </w:pPr>
+    </w:lvl>
+  </w:abstractNum>
+  <w:abstractNum w:abstractNumId="6">
     <w:nsid w:val="7CD67A90"/>
     <w:multiLevelType w:val="hybridMultilevel"/>
     <w:tmpl w:val="96301C38"/>
@@ -1742,7 +3421,7 @@
       </w:rPr>
     </w:lvl>
   </w:abstractNum>
-  <w:abstractNum w:abstractNumId="4">
+  <w:abstractNum w:abstractNumId="7">
     <w:nsid w:val="7F301803"/>
     <w:multiLevelType w:val="hybridMultilevel"/>
     <w:tmpl w:val="53A09B40"/>
@@ -1832,18 +3511,27 @@
     </w:lvl>
   </w:abstractNum>
   <w:num w:numId="1">
+    <w:abstractNumId w:val="4"/>
+  </w:num>
+  <w:num w:numId="2">
+    <w:abstractNumId w:val="7"/>
+  </w:num>
+  <w:num w:numId="3">
+    <w:abstractNumId w:val="3"/>
+  </w:num>
+  <w:num w:numId="4">
+    <w:abstractNumId w:val="6"/>
+  </w:num>
+  <w:num w:numId="5">
     <w:abstractNumId w:val="2"/>
   </w:num>
-  <w:num w:numId="2">
-    <w:abstractNumId w:val="4"/>
-  </w:num>
-  <w:num w:numId="3">
+  <w:num w:numId="6">
     <w:abstractNumId w:val="1"/>
   </w:num>
-  <w:num w:numId="4">
-    <w:abstractNumId w:val="3"/>
+  <w:num w:numId="7">
+    <w:abstractNumId w:val="5"/>
   </w:num>
-  <w:num w:numId="5">
+  <w:num w:numId="8">
     <w:abstractNumId w:val="0"/>
   </w:num>
 </w:numbering>
@@ -3111,7 +4799,7 @@
 </file>
 
 <file path=customXml/itemProps1.xml><?xml version="1.0" encoding="utf-8"?>
-<ds:datastoreItem xmlns:ds="http://schemas.openxmlformats.org/officeDocument/2006/customXml" ds:itemID="{562A7646-CFDC-465E-A626-43FAAC925F39}">
+<ds:datastoreItem xmlns:ds="http://schemas.openxmlformats.org/officeDocument/2006/customXml" ds:itemID="{472AF595-39BE-4ED1-8DA4-61EAB849CAAB}">
   <ds:schemaRefs>
     <ds:schemaRef ds:uri="http://schemas.openxmlformats.org/officeDocument/2006/bibliography"/>
   </ds:schemaRefs>

</xml_diff>

<commit_message>
Added handson section on Java and MongoDB
</commit_message>
<xml_diff>
--- a/Handson-MongoDB-Development.docx
+++ b/Handson-MongoDB-Development.docx
@@ -47,8 +47,6 @@
             <w:t>Contents</w:t>
           </w:r>
         </w:p>
-        <w:bookmarkStart w:id="0" w:name="_GoBack"/>
-        <w:bookmarkEnd w:id="0"/>
         <w:p>
           <w:pPr>
             <w:pStyle w:val="TOC2"/>
@@ -434,12 +432,12 @@
       <w:pPr>
         <w:pStyle w:val="Heading2"/>
       </w:pPr>
-      <w:bookmarkStart w:id="1" w:name="_Toc477121711"/>
+      <w:bookmarkStart w:id="0" w:name="_Toc477121711"/>
       <w:r>
         <w:lastRenderedPageBreak/>
         <w:t>Introduction</w:t>
       </w:r>
-      <w:bookmarkEnd w:id="1"/>
+      <w:bookmarkEnd w:id="0"/>
     </w:p>
     <w:p>
       <w:r>
@@ -514,7 +512,7 @@
       <w:pPr>
         <w:pStyle w:val="Heading2"/>
       </w:pPr>
-      <w:bookmarkStart w:id="2" w:name="_Toc477121712"/>
+      <w:bookmarkStart w:id="1" w:name="_Toc477121712"/>
       <w:r>
         <w:lastRenderedPageBreak/>
         <w:t>1</w:t>
@@ -522,7 +520,7 @@
       <w:r>
         <w:t xml:space="preserve"> Advanced Query – and a comparison between MongoDB Find and Aggregate vs. (Oracle) SQL</w:t>
       </w:r>
-      <w:bookmarkEnd w:id="2"/>
+      <w:bookmarkEnd w:id="1"/>
     </w:p>
     <w:p/>
     <w:p>
@@ -1106,10 +1104,7 @@
       </w:r>
       <w:r>
         <w:br/>
-        <w:t xml:space="preserve">Introducing lookup in MongoDB: </w:t>
-      </w:r>
-      <w:r>
-        <w:t>list all employees (</w:t>
+        <w:t>Introducing lookup in MongoDB: list all employees (</w:t>
       </w:r>
       <w:proofErr w:type="spellStart"/>
       <w:r>
@@ -1125,10 +1120,7 @@
       </w:r>
       <w:proofErr w:type="spellEnd"/>
       <w:r>
-        <w:t>) alon</w:t>
-      </w:r>
-      <w:r>
-        <w:t>g with the looked up department</w:t>
+        <w:t>) along with the looked up department</w:t>
       </w:r>
     </w:p>
     <w:p>
@@ -1604,7 +1596,7 @@
       <w:pPr>
         <w:pStyle w:val="Heading2"/>
       </w:pPr>
-      <w:bookmarkStart w:id="3" w:name="_Toc477121713"/>
+      <w:bookmarkStart w:id="2" w:name="_Toc477121713"/>
       <w:r>
         <w:lastRenderedPageBreak/>
         <w:t>2. MongoDB Compass</w:t>
@@ -1612,7 +1604,7 @@
       <w:r>
         <w:t xml:space="preserve"> (aka NoSQL Developer)</w:t>
       </w:r>
-      <w:bookmarkEnd w:id="3"/>
+      <w:bookmarkEnd w:id="2"/>
     </w:p>
     <w:p>
       <w:r>
@@ -1648,7 +1640,7 @@
         <w:br/>
         <w:t xml:space="preserve">Download the MongoDB Compass installer for your environment from </w:t>
       </w:r>
-      <w:hyperlink r:id="rId12" w:history="1">
+      <w:hyperlink r:id="rId12" w:anchor="compass" w:history="1">
         <w:r>
           <w:rPr>
             <w:rStyle w:val="Hyperlink"/>
@@ -1959,7 +1951,7 @@
       <w:pPr>
         <w:pStyle w:val="Heading2"/>
       </w:pPr>
-      <w:bookmarkStart w:id="4" w:name="_Toc477121714"/>
+      <w:bookmarkStart w:id="3" w:name="_Toc477121714"/>
       <w:r>
         <w:lastRenderedPageBreak/>
         <w:t xml:space="preserve">3. Development with </w:t>
@@ -1972,7 +1964,7 @@
       <w:r>
         <w:t xml:space="preserve"> and MongoDB</w:t>
       </w:r>
-      <w:bookmarkEnd w:id="4"/>
+      <w:bookmarkEnd w:id="3"/>
     </w:p>
     <w:p>
       <w:r>
@@ -2016,10 +2008,7 @@
     </w:p>
     <w:p>
       <w:r>
-        <w:t>Note: these practices assume</w:t>
-      </w:r>
-      <w:r>
-        <w:t xml:space="preserve"> that the countries data set has been loaded into a </w:t>
+        <w:t xml:space="preserve">Note: these practices assume that the countries data set has been loaded into a </w:t>
       </w:r>
       <w:proofErr w:type="spellStart"/>
       <w:r>
@@ -2170,13 +2159,7 @@
       </w:r>
       <w:proofErr w:type="spellEnd"/>
       <w:r>
-        <w:t xml:space="preserve"> installed</w:t>
-      </w:r>
-      <w:r>
-        <w:t xml:space="preserve"> and the MongoDB database and collection created</w:t>
-      </w:r>
-      <w:r>
-        <w:t xml:space="preserve">, you can turn to the sources in directory </w:t>
+        <w:t xml:space="preserve"> installed and the MongoDB database and collection created, you can turn to the sources in directory </w:t>
       </w:r>
       <w:r>
         <w:t>MongoDB-</w:t>
@@ -2542,23 +2525,14 @@
       </w:r>
       <w:proofErr w:type="spellEnd"/>
       <w:r>
-        <w:t xml:space="preserve"> that does not support the Promises, then use file </w:t>
-      </w:r>
-      <w:r>
-        <w:t>crud</w:t>
-      </w:r>
-      <w:r>
-        <w:t>.js.</w:t>
-      </w:r>
-      <w:r>
-        <w:br/>
-      </w:r>
-      <w:r>
-        <w:br/>
-        <w:t xml:space="preserve">The code performs the following steps – check how these </w:t>
-      </w:r>
-      <w:r>
-        <w:t xml:space="preserve">steps are implemented in </w:t>
+        <w:t xml:space="preserve"> that does not support the Promises, then use file crud.js.</w:t>
+      </w:r>
+      <w:r>
+        <w:br/>
+      </w:r>
+      <w:r>
+        <w:br/>
+        <w:t xml:space="preserve">The code performs the following steps – check how these steps are implemented in </w:t>
       </w:r>
       <w:proofErr w:type="spellStart"/>
       <w:r>
@@ -2649,22 +2623,1289 @@
       <w:pPr>
         <w:pStyle w:val="Heading2"/>
       </w:pPr>
-      <w:bookmarkStart w:id="5" w:name="_Toc477121715"/>
+      <w:bookmarkStart w:id="4" w:name="_Toc477121715"/>
       <w:r>
         <w:lastRenderedPageBreak/>
         <w:t>4. Development with Java and MongoDB</w:t>
       </w:r>
+      <w:bookmarkEnd w:id="4"/>
+    </w:p>
+    <w:p>
+      <w:r>
+        <w:t>This section shows how MongoDB can be interacted with from Java applications. Because the interaction is done over TCP, it does not matter where the Java application runs relative to the MongoDB server – provided there is network connectivity. And whether the Java code runs as Java SE in a JVM or in a Java EE container does not matter. No special Java EE facilities are required.</w:t>
+      </w:r>
+    </w:p>
+    <w:p>
+      <w:r>
+        <w:t xml:space="preserve">Relevant resources: </w:t>
+      </w:r>
+    </w:p>
+    <w:p>
+      <w:pPr>
+        <w:pStyle w:val="ListParagraph"/>
+        <w:numPr>
+          <w:ilvl w:val="0"/>
+          <w:numId w:val="8"/>
+        </w:numPr>
+      </w:pPr>
+      <w:r>
+        <w:t xml:space="preserve">docs on MongoDB Java Driver: </w:t>
+      </w:r>
+      <w:hyperlink r:id="rId20" w:history="1">
+        <w:r>
+          <w:rPr>
+            <w:rStyle w:val="Hyperlink"/>
+          </w:rPr>
+          <w:t>https://docs.mongodb.com/ecosystem/drivers/java/</w:t>
+        </w:r>
+      </w:hyperlink>
+      <w:r>
+        <w:t xml:space="preserve"> and the </w:t>
+      </w:r>
+      <w:proofErr w:type="spellStart"/>
+      <w:r>
+        <w:t>Quickstart</w:t>
+      </w:r>
+      <w:proofErr w:type="spellEnd"/>
+      <w:r>
+        <w:t xml:space="preserve"> Guide: </w:t>
+      </w:r>
+      <w:hyperlink r:id="rId21" w:history="1">
+        <w:r>
+          <w:rPr>
+            <w:rStyle w:val="Hyperlink"/>
+          </w:rPr>
+          <w:t>http://mongodb.github.io/mongo-java-driver/3.4/driver/getting-started/quick-start/</w:t>
+        </w:r>
+      </w:hyperlink>
+      <w:r>
+        <w:t xml:space="preserve"> </w:t>
+      </w:r>
+      <w:r>
+        <w:t xml:space="preserve"> </w:t>
+      </w:r>
+    </w:p>
+    <w:p>
+      <w:pPr>
+        <w:pStyle w:val="ListParagraph"/>
+        <w:numPr>
+          <w:ilvl w:val="0"/>
+          <w:numId w:val="8"/>
+        </w:numPr>
+      </w:pPr>
+      <w:r>
+        <w:t xml:space="preserve">Java Driver API: </w:t>
+      </w:r>
+      <w:hyperlink r:id="rId22" w:history="1">
+        <w:r>
+          <w:rPr>
+            <w:rStyle w:val="Hyperlink"/>
+          </w:rPr>
+          <w:t>http://api.mongodb.com/java/current/</w:t>
+        </w:r>
+      </w:hyperlink>
+      <w:r>
+        <w:t xml:space="preserve"> </w:t>
+      </w:r>
+    </w:p>
+    <w:p>
+      <w:r>
+        <w:t>For this section, it is assumed that your workshop environment has Java 7 or 8 (or even 9) installed and running (java –version on the command line returns a response):</w:t>
+      </w:r>
+    </w:p>
+    <w:p>
+      <w:r>
+        <w:rPr>
+          <w:noProof/>
+        </w:rPr>
+        <w:drawing>
+          <wp:inline distT="0" distB="0" distL="0" distR="0" wp14:anchorId="47451D30" wp14:editId="0B9CA339">
+            <wp:extent cx="4961050" cy="701101"/>
+            <wp:effectExtent l="0" t="0" r="0" b="3810"/>
+            <wp:docPr id="6" name="Picture 6"/>
+            <wp:cNvGraphicFramePr>
+              <a:graphicFrameLocks xmlns:a="http://schemas.openxmlformats.org/drawingml/2006/main" noChangeAspect="1"/>
+            </wp:cNvGraphicFramePr>
+            <a:graphic xmlns:a="http://schemas.openxmlformats.org/drawingml/2006/main">
+              <a:graphicData uri="http://schemas.openxmlformats.org/drawingml/2006/picture">
+                <pic:pic xmlns:pic="http://schemas.openxmlformats.org/drawingml/2006/picture">
+                  <pic:nvPicPr>
+                    <pic:cNvPr id="0" name=""/>
+                    <pic:cNvPicPr/>
+                  </pic:nvPicPr>
+                  <pic:blipFill>
+                    <a:blip r:embed="rId23"/>
+                    <a:stretch>
+                      <a:fillRect/>
+                    </a:stretch>
+                  </pic:blipFill>
+                  <pic:spPr>
+                    <a:xfrm>
+                      <a:off x="0" y="0"/>
+                      <a:ext cx="4961050" cy="701101"/>
+                    </a:xfrm>
+                    <a:prstGeom prst="rect">
+                      <a:avLst/>
+                    </a:prstGeom>
+                  </pic:spPr>
+                </pic:pic>
+              </a:graphicData>
+            </a:graphic>
+          </wp:inline>
+        </w:drawing>
+      </w:r>
+    </w:p>
+    <w:p>
+      <w:r>
+        <w:t xml:space="preserve">Installing the Java run time can be done through </w:t>
+      </w:r>
+      <w:hyperlink r:id="rId24" w:history="1">
+        <w:r>
+          <w:rPr>
+            <w:rStyle w:val="Hyperlink"/>
+          </w:rPr>
+          <w:t>http://www.oracle.com/technetwork/java/javase/downloads/jre8-downloads-2133155.html</w:t>
+        </w:r>
+      </w:hyperlink>
+      <w:r>
+        <w:t xml:space="preserve"> .</w:t>
+      </w:r>
+    </w:p>
+    <w:p>
+      <w:r>
+        <w:t xml:space="preserve">It is also required to have Maven active. That means that </w:t>
+      </w:r>
+      <w:proofErr w:type="spellStart"/>
+      <w:r>
+        <w:t>mvn</w:t>
+      </w:r>
+      <w:proofErr w:type="spellEnd"/>
+      <w:r>
+        <w:t xml:space="preserve"> --version returns a meaningful response:</w:t>
+      </w:r>
+    </w:p>
+    <w:p>
+      <w:r>
+        <w:rPr>
+          <w:noProof/>
+        </w:rPr>
+        <w:drawing>
+          <wp:inline distT="0" distB="0" distL="0" distR="0" wp14:anchorId="594DD8E5" wp14:editId="56F290EB">
+            <wp:extent cx="5972810" cy="971550"/>
+            <wp:effectExtent l="0" t="0" r="8890" b="0"/>
+            <wp:docPr id="7" name="Picture 7"/>
+            <wp:cNvGraphicFramePr>
+              <a:graphicFrameLocks xmlns:a="http://schemas.openxmlformats.org/drawingml/2006/main" noChangeAspect="1"/>
+            </wp:cNvGraphicFramePr>
+            <a:graphic xmlns:a="http://schemas.openxmlformats.org/drawingml/2006/main">
+              <a:graphicData uri="http://schemas.openxmlformats.org/drawingml/2006/picture">
+                <pic:pic xmlns:pic="http://schemas.openxmlformats.org/drawingml/2006/picture">
+                  <pic:nvPicPr>
+                    <pic:cNvPr id="0" name=""/>
+                    <pic:cNvPicPr/>
+                  </pic:nvPicPr>
+                  <pic:blipFill>
+                    <a:blip r:embed="rId25"/>
+                    <a:stretch>
+                      <a:fillRect/>
+                    </a:stretch>
+                  </pic:blipFill>
+                  <pic:spPr>
+                    <a:xfrm>
+                      <a:off x="0" y="0"/>
+                      <a:ext cx="5972810" cy="971550"/>
+                    </a:xfrm>
+                    <a:prstGeom prst="rect">
+                      <a:avLst/>
+                    </a:prstGeom>
+                  </pic:spPr>
+                </pic:pic>
+              </a:graphicData>
+            </a:graphic>
+          </wp:inline>
+        </w:drawing>
+      </w:r>
+      <w:r>
+        <w:br/>
+        <w:t xml:space="preserve">If you do not have Maven 3 set up in your environment, you can download Maven from </w:t>
+      </w:r>
+      <w:hyperlink r:id="rId26" w:history="1">
+        <w:r>
+          <w:rPr>
+            <w:rStyle w:val="Hyperlink"/>
+          </w:rPr>
+          <w:t>https://maven.apache.org/download.cgi</w:t>
+        </w:r>
+      </w:hyperlink>
+      <w:r>
+        <w:t xml:space="preserve"> and follow the installation instructions here: </w:t>
+      </w:r>
+      <w:hyperlink r:id="rId27" w:history="1">
+        <w:r>
+          <w:rPr>
+            <w:rStyle w:val="Hyperlink"/>
+          </w:rPr>
+          <w:t>https://maven.apache.org/install.html</w:t>
+        </w:r>
+      </w:hyperlink>
+      <w:r>
+        <w:t xml:space="preserve"> (these basically amount to extracting the downloaded file to a specific directory and adding that directory to the PATH variable</w:t>
+      </w:r>
+      <w:r>
+        <w:t>)</w:t>
+      </w:r>
+      <w:r>
+        <w:t>.</w:t>
+      </w:r>
+    </w:p>
+    <w:p>
+      <w:r>
+        <w:t xml:space="preserve">Once the Java </w:t>
+      </w:r>
+      <w:r>
+        <w:t xml:space="preserve"> </w:t>
+      </w:r>
+      <w:r>
+        <w:t xml:space="preserve">Runtime and the Maven setup are complete, there is one final step: </w:t>
+      </w:r>
+      <w:r>
+        <w:t xml:space="preserve">these practices assume that the countries data set has been loaded into a </w:t>
+      </w:r>
+      <w:proofErr w:type="spellStart"/>
+      <w:r>
+        <w:t>Mongodb</w:t>
+      </w:r>
+      <w:proofErr w:type="spellEnd"/>
+      <w:r>
+        <w:t xml:space="preserve"> database called </w:t>
+      </w:r>
+      <w:r>
+        <w:rPr>
+          <w:i/>
+        </w:rPr>
+        <w:t>world</w:t>
+      </w:r>
+      <w:r>
+        <w:t xml:space="preserve"> – the same database and data used in the previous section on </w:t>
+      </w:r>
+      <w:proofErr w:type="spellStart"/>
+      <w:r>
+        <w:t>NodeJS</w:t>
+      </w:r>
+      <w:proofErr w:type="spellEnd"/>
+      <w:r>
+        <w:t>. This can easily be done with the following steps:</w:t>
+      </w:r>
+    </w:p>
+    <w:p>
+      <w:pPr>
+        <w:pStyle w:val="ListParagraph"/>
+        <w:numPr>
+          <w:ilvl w:val="0"/>
+          <w:numId w:val="8"/>
+        </w:numPr>
+      </w:pPr>
+      <w:r>
+        <w:t xml:space="preserve">open a command line or terminal window in directory </w:t>
+      </w:r>
+      <w:r>
+        <w:rPr>
+          <w:i/>
+        </w:rPr>
+        <w:t>country-queries</w:t>
+      </w:r>
+      <w:r>
+        <w:t>.</w:t>
+      </w:r>
+    </w:p>
+    <w:p>
+      <w:pPr>
+        <w:pStyle w:val="ListParagraph"/>
+        <w:numPr>
+          <w:ilvl w:val="0"/>
+          <w:numId w:val="8"/>
+        </w:numPr>
+        <w:rPr>
+          <w:rFonts w:ascii="Lucida Console" w:hAnsi="Lucida Console"/>
+          <w:sz w:val="20"/>
+        </w:rPr>
+      </w:pPr>
+      <w:r>
+        <w:t xml:space="preserve">import the file </w:t>
+      </w:r>
+      <w:r>
+        <w:t>countries</w:t>
+      </w:r>
+      <w:r>
+        <w:t xml:space="preserve">.csv into collection </w:t>
+      </w:r>
+      <w:r>
+        <w:rPr>
+          <w:i/>
+        </w:rPr>
+        <w:t>countries</w:t>
+      </w:r>
+      <w:r>
+        <w:t xml:space="preserve"> in database </w:t>
+      </w:r>
+      <w:r>
+        <w:rPr>
+          <w:i/>
+        </w:rPr>
+        <w:t xml:space="preserve">world </w:t>
+      </w:r>
+      <w:r>
+        <w:t xml:space="preserve">using the following command (assuming that the bin directory of the MongoDB installation is in the PATH </w:t>
+      </w:r>
+      <w:r>
+        <w:lastRenderedPageBreak/>
+        <w:t>environment variable:</w:t>
+      </w:r>
+      <w:r>
+        <w:br/>
+      </w:r>
+      <w:r>
+        <w:br/>
+      </w:r>
+      <w:proofErr w:type="spellStart"/>
+      <w:r>
+        <w:rPr>
+          <w:rFonts w:ascii="Lucida Console" w:hAnsi="Lucida Console"/>
+          <w:sz w:val="20"/>
+        </w:rPr>
+        <w:t>mongoimport</w:t>
+      </w:r>
+      <w:proofErr w:type="spellEnd"/>
+      <w:r>
+        <w:rPr>
+          <w:rFonts w:ascii="Lucida Console" w:hAnsi="Lucida Console"/>
+          <w:sz w:val="20"/>
+        </w:rPr>
+        <w:t xml:space="preserve"> --host 127.0.0.1:27017 --</w:t>
+      </w:r>
+      <w:proofErr w:type="spellStart"/>
+      <w:r>
+        <w:rPr>
+          <w:rFonts w:ascii="Lucida Console" w:hAnsi="Lucida Console"/>
+          <w:sz w:val="20"/>
+        </w:rPr>
+        <w:t>db</w:t>
+      </w:r>
+      <w:proofErr w:type="spellEnd"/>
+      <w:r>
+        <w:rPr>
+          <w:rFonts w:ascii="Lucida Console" w:hAnsi="Lucida Console"/>
+          <w:sz w:val="20"/>
+        </w:rPr>
+        <w:t xml:space="preserve"> world --collection countries --drop --file countries.csv  --type csv --</w:t>
+      </w:r>
+      <w:proofErr w:type="spellStart"/>
+      <w:r>
+        <w:rPr>
+          <w:rFonts w:ascii="Lucida Console" w:hAnsi="Lucida Console"/>
+          <w:sz w:val="20"/>
+        </w:rPr>
+        <w:t>fieldFile</w:t>
+      </w:r>
+      <w:proofErr w:type="spellEnd"/>
+      <w:r>
+        <w:rPr>
+          <w:rFonts w:ascii="Lucida Console" w:hAnsi="Lucida Console"/>
+          <w:sz w:val="20"/>
+        </w:rPr>
+        <w:t xml:space="preserve"> countriesFields.txt</w:t>
+      </w:r>
+    </w:p>
+    <w:p/>
+    <w:p>
+      <w:pPr>
+        <w:pStyle w:val="ListParagraph"/>
+        <w:numPr>
+          <w:ilvl w:val="0"/>
+          <w:numId w:val="9"/>
+        </w:numPr>
+      </w:pPr>
+      <w:r>
+        <w:t xml:space="preserve">Open the file AppConnect.java in subdirectory </w:t>
+      </w:r>
+      <w:proofErr w:type="spellStart"/>
+      <w:r>
+        <w:t>src</w:t>
+      </w:r>
+      <w:proofErr w:type="spellEnd"/>
+      <w:r>
+        <w:t>\main\java\</w:t>
+      </w:r>
+      <w:proofErr w:type="spellStart"/>
+      <w:r>
+        <w:t>nl</w:t>
+      </w:r>
+      <w:proofErr w:type="spellEnd"/>
+      <w:r>
+        <w:t>\</w:t>
+      </w:r>
+      <w:proofErr w:type="spellStart"/>
+      <w:r>
+        <w:t>amis</w:t>
+      </w:r>
+      <w:proofErr w:type="spellEnd"/>
+      <w:r>
+        <w:t>\</w:t>
+      </w:r>
+      <w:proofErr w:type="spellStart"/>
+      <w:r>
+        <w:t>mongodb</w:t>
+      </w:r>
+      <w:proofErr w:type="spellEnd"/>
+      <w:r>
+        <w:t>\countries</w:t>
+      </w:r>
+      <w:r>
+        <w:t xml:space="preserve">. This Class contains the code for connecting to a database on a locally running MongoDB server. Verify whether the connect details are applicable for your workshop environment – and modify them to the correct values if they are not. </w:t>
+      </w:r>
+      <w:r>
+        <w:br/>
+      </w:r>
+    </w:p>
+    <w:p>
+      <w:pPr>
+        <w:pStyle w:val="ListParagraph"/>
+        <w:numPr>
+          <w:ilvl w:val="0"/>
+          <w:numId w:val="9"/>
+        </w:numPr>
+      </w:pPr>
+      <w:r>
+        <w:t xml:space="preserve">Open a command line or terminal window in directory </w:t>
+      </w:r>
+      <w:r>
+        <w:t>MongoDB-Countries-Client</w:t>
+      </w:r>
+      <w:r>
+        <w:br/>
+      </w:r>
+    </w:p>
+    <w:p>
+      <w:pPr>
+        <w:pStyle w:val="ListParagraph"/>
+        <w:numPr>
+          <w:ilvl w:val="0"/>
+          <w:numId w:val="9"/>
+        </w:numPr>
+      </w:pPr>
+      <w:r>
+        <w:t xml:space="preserve">Check the contents of file pom.xml. Crucial element in this file is the dependency on </w:t>
+      </w:r>
+      <w:proofErr w:type="spellStart"/>
+      <w:r>
+        <w:t>org.mongodb.mongo</w:t>
+      </w:r>
+      <w:proofErr w:type="spellEnd"/>
+      <w:r>
+        <w:t>-java-driver:</w:t>
+      </w:r>
+      <w:r>
+        <w:br/>
+      </w:r>
+      <w:r>
+        <w:rPr>
+          <w:noProof/>
+        </w:rPr>
+        <w:drawing>
+          <wp:inline distT="0" distB="0" distL="0" distR="0">
+            <wp:extent cx="5008411" cy="3482340"/>
+            <wp:effectExtent l="0" t="0" r="1905" b="3810"/>
+            <wp:docPr id="8" name="Picture 8" descr="C:\Users\lucas_j\AppData\Local\Temp\SNAGHTMLa17915b.PNG"/>
+            <wp:cNvGraphicFramePr>
+              <a:graphicFrameLocks xmlns:a="http://schemas.openxmlformats.org/drawingml/2006/main" noChangeAspect="1"/>
+            </wp:cNvGraphicFramePr>
+            <a:graphic xmlns:a="http://schemas.openxmlformats.org/drawingml/2006/main">
+              <a:graphicData uri="http://schemas.openxmlformats.org/drawingml/2006/picture">
+                <pic:pic xmlns:pic="http://schemas.openxmlformats.org/drawingml/2006/picture">
+                  <pic:nvPicPr>
+                    <pic:cNvPr id="0" name="Picture 1" descr="C:\Users\lucas_j\AppData\Local\Temp\SNAGHTMLa17915b.PNG"/>
+                    <pic:cNvPicPr>
+                      <a:picLocks noChangeAspect="1" noChangeArrowheads="1"/>
+                    </pic:cNvPicPr>
+                  </pic:nvPicPr>
+                  <pic:blipFill>
+                    <a:blip r:embed="rId28">
+                      <a:extLst>
+                        <a:ext uri="{28A0092B-C50C-407E-A947-70E740481C1C}">
+                          <a14:useLocalDpi xmlns:a14="http://schemas.microsoft.com/office/drawing/2010/main" val="0"/>
+                        </a:ext>
+                      </a:extLst>
+                    </a:blip>
+                    <a:srcRect/>
+                    <a:stretch>
+                      <a:fillRect/>
+                    </a:stretch>
+                  </pic:blipFill>
+                  <pic:spPr bwMode="auto">
+                    <a:xfrm>
+                      <a:off x="0" y="0"/>
+                      <a:ext cx="5008393" cy="3482327"/>
+                    </a:xfrm>
+                    <a:prstGeom prst="rect">
+                      <a:avLst/>
+                    </a:prstGeom>
+                    <a:noFill/>
+                    <a:ln>
+                      <a:noFill/>
+                    </a:ln>
+                  </pic:spPr>
+                </pic:pic>
+              </a:graphicData>
+            </a:graphic>
+          </wp:inline>
+        </w:drawing>
+      </w:r>
+      <w:r>
+        <w:br/>
+      </w:r>
+      <w:r>
+        <w:br/>
+        <w:t>This dependency definition will retrieve the MongoDB Java Driver that handles the interaction with the MongoDB server.</w:t>
+      </w:r>
+      <w:r>
+        <w:br/>
+      </w:r>
+    </w:p>
+    <w:p>
+      <w:pPr>
+        <w:pStyle w:val="ListParagraph"/>
+        <w:numPr>
+          <w:ilvl w:val="0"/>
+          <w:numId w:val="9"/>
+        </w:numPr>
+      </w:pPr>
+      <w:r>
+        <w:t>To build the application, execute the following command:</w:t>
+      </w:r>
+      <w:r>
+        <w:br/>
+      </w:r>
+      <w:r>
+        <w:br/>
+      </w:r>
+      <w:proofErr w:type="spellStart"/>
+      <w:r>
+        <w:rPr>
+          <w:rFonts w:ascii="Lucida Console" w:hAnsi="Lucida Console"/>
+          <w:sz w:val="20"/>
+        </w:rPr>
+        <w:t>mvn</w:t>
+      </w:r>
+      <w:proofErr w:type="spellEnd"/>
+      <w:r>
+        <w:rPr>
+          <w:rFonts w:ascii="Lucida Console" w:hAnsi="Lucida Console"/>
+          <w:sz w:val="20"/>
+        </w:rPr>
+        <w:t xml:space="preserve"> package</w:t>
+      </w:r>
+      <w:r>
+        <w:br/>
+      </w:r>
+      <w:r>
+        <w:br/>
+        <w:t xml:space="preserve">This should produce some output regarding the build process. If the build is successful, the </w:t>
+      </w:r>
+      <w:r>
+        <w:lastRenderedPageBreak/>
+        <w:t xml:space="preserve">directory </w:t>
+      </w:r>
+      <w:r>
+        <w:rPr>
+          <w:i/>
+        </w:rPr>
+        <w:t>target</w:t>
+      </w:r>
+      <w:r>
+        <w:t xml:space="preserve"> will have been created and it should contain a JAR file: </w:t>
+      </w:r>
+      <w:r>
+        <w:t>MongoDB-Countries-Client-1.0-SNAPSHOT</w:t>
+      </w:r>
+      <w:r>
+        <w:t>.jar.</w:t>
+      </w:r>
+      <w:r>
+        <w:br/>
+      </w:r>
+    </w:p>
+    <w:p>
+      <w:pPr>
+        <w:pStyle w:val="ListParagraph"/>
+        <w:numPr>
+          <w:ilvl w:val="0"/>
+          <w:numId w:val="9"/>
+        </w:numPr>
+      </w:pPr>
+      <w:r>
+        <w:t xml:space="preserve">Before we can run any </w:t>
+      </w:r>
+      <w:r>
+        <w:rPr>
+          <w:i/>
+        </w:rPr>
+        <w:t>main</w:t>
+      </w:r>
+      <w:r>
+        <w:t xml:space="preserve"> methods in that JAR, we have to ensure that Java libraries that we depend on at runtime are available in the local environment. Execute this command:</w:t>
+      </w:r>
+      <w:r>
+        <w:br/>
+      </w:r>
+      <w:r>
+        <w:br/>
+      </w:r>
+      <w:proofErr w:type="spellStart"/>
+      <w:r>
+        <w:rPr>
+          <w:rFonts w:ascii="Lucida Console" w:hAnsi="Lucida Console"/>
+          <w:sz w:val="20"/>
+        </w:rPr>
+        <w:t>mvn</w:t>
+      </w:r>
+      <w:proofErr w:type="spellEnd"/>
+      <w:r>
+        <w:rPr>
+          <w:rFonts w:ascii="Lucida Console" w:hAnsi="Lucida Console"/>
+          <w:sz w:val="20"/>
+        </w:rPr>
+        <w:t xml:space="preserve"> install </w:t>
+      </w:r>
+      <w:proofErr w:type="spellStart"/>
+      <w:r>
+        <w:rPr>
+          <w:rFonts w:ascii="Lucida Console" w:hAnsi="Lucida Console"/>
+          <w:sz w:val="20"/>
+        </w:rPr>
+        <w:t>dependency:copy-dependencies</w:t>
+      </w:r>
+      <w:proofErr w:type="spellEnd"/>
+      <w:r>
+        <w:br/>
+      </w:r>
+      <w:r>
+        <w:br/>
+        <w:t xml:space="preserve">This takes care of fetching the JAR files that provide all runtime dependencies. These are downloaded to directory </w:t>
+      </w:r>
+      <w:r>
+        <w:t>target\dependency</w:t>
+      </w:r>
+      <w:r>
+        <w:t xml:space="preserve">. </w:t>
+      </w:r>
+      <w:r>
+        <w:br/>
+      </w:r>
+      <w:r>
+        <w:br/>
+      </w:r>
+      <w:r>
+        <w:rPr>
+          <w:noProof/>
+        </w:rPr>
+        <w:drawing>
+          <wp:inline distT="0" distB="0" distL="0" distR="0" wp14:anchorId="5947E808" wp14:editId="5081349A">
+            <wp:extent cx="5231662" cy="3275490"/>
+            <wp:effectExtent l="0" t="0" r="7620" b="1270"/>
+            <wp:docPr id="9" name="Picture 9"/>
+            <wp:cNvGraphicFramePr>
+              <a:graphicFrameLocks xmlns:a="http://schemas.openxmlformats.org/drawingml/2006/main" noChangeAspect="1"/>
+            </wp:cNvGraphicFramePr>
+            <a:graphic xmlns:a="http://schemas.openxmlformats.org/drawingml/2006/main">
+              <a:graphicData uri="http://schemas.openxmlformats.org/drawingml/2006/picture">
+                <pic:pic xmlns:pic="http://schemas.openxmlformats.org/drawingml/2006/picture">
+                  <pic:nvPicPr>
+                    <pic:cNvPr id="0" name=""/>
+                    <pic:cNvPicPr/>
+                  </pic:nvPicPr>
+                  <pic:blipFill>
+                    <a:blip r:embed="rId29"/>
+                    <a:stretch>
+                      <a:fillRect/>
+                    </a:stretch>
+                  </pic:blipFill>
+                  <pic:spPr>
+                    <a:xfrm>
+                      <a:off x="0" y="0"/>
+                      <a:ext cx="5230550" cy="3274794"/>
+                    </a:xfrm>
+                    <a:prstGeom prst="rect">
+                      <a:avLst/>
+                    </a:prstGeom>
+                  </pic:spPr>
+                </pic:pic>
+              </a:graphicData>
+            </a:graphic>
+          </wp:inline>
+        </w:drawing>
+      </w:r>
+      <w:r>
+        <w:br/>
+      </w:r>
+    </w:p>
+    <w:p>
+      <w:pPr>
+        <w:pStyle w:val="ListParagraph"/>
+        <w:numPr>
+          <w:ilvl w:val="0"/>
+          <w:numId w:val="9"/>
+        </w:numPr>
+      </w:pPr>
+      <w:r>
+        <w:t xml:space="preserve">At this point, we are ready to run something. Execute this command (still from directory </w:t>
+      </w:r>
+      <w:r>
+        <w:t>MongoDB-Countries-Client</w:t>
+      </w:r>
+      <w:r>
+        <w:t xml:space="preserve">) to run the main  method in class </w:t>
+      </w:r>
+      <w:proofErr w:type="spellStart"/>
+      <w:r>
+        <w:t>AppConnect</w:t>
+      </w:r>
+      <w:proofErr w:type="spellEnd"/>
+      <w:r>
+        <w:t xml:space="preserve"> – which should establish a connection to database </w:t>
+      </w:r>
+      <w:r>
+        <w:t>world</w:t>
+      </w:r>
+      <w:r>
+        <w:t xml:space="preserve"> </w:t>
+      </w:r>
+      <w:r>
+        <w:t>on</w:t>
+      </w:r>
+      <w:r>
+        <w:t xml:space="preserve"> your local MongoDB server:</w:t>
+      </w:r>
+      <w:r>
+        <w:br/>
+      </w:r>
+      <w:r>
+        <w:br/>
+      </w:r>
+      <w:r>
+        <w:rPr>
+          <w:rFonts w:ascii="Lucida Console" w:hAnsi="Lucida Console"/>
+          <w:sz w:val="20"/>
+        </w:rPr>
+        <w:t>java -</w:t>
+      </w:r>
+      <w:proofErr w:type="spellStart"/>
+      <w:r>
+        <w:rPr>
+          <w:rFonts w:ascii="Lucida Console" w:hAnsi="Lucida Console"/>
+          <w:sz w:val="20"/>
+        </w:rPr>
+        <w:t>cp</w:t>
+      </w:r>
+      <w:proofErr w:type="spellEnd"/>
+      <w:r>
+        <w:rPr>
+          <w:rFonts w:ascii="Lucida Console" w:hAnsi="Lucida Console"/>
+          <w:sz w:val="20"/>
+        </w:rPr>
+        <w:t xml:space="preserve"> target/MongoDB-Countries-Client-1.0-SNAPSHOT.jar;target/dependency/* </w:t>
+      </w:r>
+      <w:proofErr w:type="spellStart"/>
+      <w:r>
+        <w:rPr>
+          <w:rFonts w:ascii="Lucida Console" w:hAnsi="Lucida Console"/>
+          <w:sz w:val="20"/>
+        </w:rPr>
+        <w:t>nl.amis.mongodb.countries.AppConnect</w:t>
+      </w:r>
+      <w:proofErr w:type="spellEnd"/>
+      <w:r>
+        <w:br/>
+      </w:r>
+      <w:r>
+        <w:br/>
+      </w:r>
+      <w:r>
+        <w:rPr>
+          <w:noProof/>
+        </w:rPr>
+        <w:drawing>
+          <wp:inline distT="0" distB="0" distL="0" distR="0" wp14:anchorId="5439F4B7" wp14:editId="2E309708">
+            <wp:extent cx="5972810" cy="510540"/>
+            <wp:effectExtent l="0" t="0" r="8890" b="3810"/>
+            <wp:docPr id="10" name="Picture 10"/>
+            <wp:cNvGraphicFramePr>
+              <a:graphicFrameLocks xmlns:a="http://schemas.openxmlformats.org/drawingml/2006/main" noChangeAspect="1"/>
+            </wp:cNvGraphicFramePr>
+            <a:graphic xmlns:a="http://schemas.openxmlformats.org/drawingml/2006/main">
+              <a:graphicData uri="http://schemas.openxmlformats.org/drawingml/2006/picture">
+                <pic:pic xmlns:pic="http://schemas.openxmlformats.org/drawingml/2006/picture">
+                  <pic:nvPicPr>
+                    <pic:cNvPr id="0" name=""/>
+                    <pic:cNvPicPr/>
+                  </pic:nvPicPr>
+                  <pic:blipFill>
+                    <a:blip r:embed="rId30"/>
+                    <a:stretch>
+                      <a:fillRect/>
+                    </a:stretch>
+                  </pic:blipFill>
+                  <pic:spPr>
+                    <a:xfrm>
+                      <a:off x="0" y="0"/>
+                      <a:ext cx="5972810" cy="510540"/>
+                    </a:xfrm>
+                    <a:prstGeom prst="rect">
+                      <a:avLst/>
+                    </a:prstGeom>
+                  </pic:spPr>
+                </pic:pic>
+              </a:graphicData>
+            </a:graphic>
+          </wp:inline>
+        </w:drawing>
+      </w:r>
+      <w:r>
+        <w:br/>
+        <w:t>The output should indicate that the connection was successfully created and closed again.</w:t>
+      </w:r>
+      <w:r>
+        <w:br/>
+      </w:r>
+    </w:p>
+    <w:p>
+      <w:pPr>
+        <w:pStyle w:val="ListParagraph"/>
+        <w:numPr>
+          <w:ilvl w:val="0"/>
+          <w:numId w:val="9"/>
+        </w:numPr>
+      </w:pPr>
+      <w:r>
+        <w:lastRenderedPageBreak/>
+        <w:t xml:space="preserve">Inspect Java Class </w:t>
+      </w:r>
+      <w:proofErr w:type="spellStart"/>
+      <w:r>
+        <w:t>AppQuery</w:t>
+      </w:r>
+      <w:proofErr w:type="spellEnd"/>
+      <w:r>
+        <w:t xml:space="preserve"> (in directory </w:t>
+      </w:r>
+      <w:proofErr w:type="spellStart"/>
+      <w:r>
+        <w:t>src</w:t>
+      </w:r>
+      <w:proofErr w:type="spellEnd"/>
+      <w:r>
+        <w:t>\main\java\</w:t>
+      </w:r>
+      <w:proofErr w:type="spellStart"/>
+      <w:r>
+        <w:t>nl</w:t>
+      </w:r>
+      <w:proofErr w:type="spellEnd"/>
+      <w:r>
+        <w:t>\</w:t>
+      </w:r>
+      <w:proofErr w:type="spellStart"/>
+      <w:r>
+        <w:t>amis</w:t>
+      </w:r>
+      <w:proofErr w:type="spellEnd"/>
+      <w:r>
+        <w:t>\</w:t>
+      </w:r>
+      <w:proofErr w:type="spellStart"/>
+      <w:r>
+        <w:t>mongodb</w:t>
+      </w:r>
+      <w:proofErr w:type="spellEnd"/>
+      <w:r>
+        <w:t>\countries</w:t>
+      </w:r>
+      <w:r>
+        <w:t xml:space="preserve">). The connection details in this class are the same as in </w:t>
+      </w:r>
+      <w:proofErr w:type="spellStart"/>
+      <w:r>
+        <w:t>AppConnect</w:t>
+      </w:r>
+      <w:proofErr w:type="spellEnd"/>
+      <w:r>
+        <w:t>; if you had to modify them in step 1, you need to apply that same change here.</w:t>
+      </w:r>
+      <w:r>
+        <w:br/>
+      </w:r>
+      <w:r>
+        <w:br/>
+        <w:t xml:space="preserve">This class </w:t>
+      </w:r>
+      <w:r>
+        <w:t xml:space="preserve">connects to the database </w:t>
+      </w:r>
+      <w:r>
+        <w:rPr>
+          <w:i/>
+        </w:rPr>
+        <w:t>world</w:t>
+      </w:r>
+      <w:r>
+        <w:t xml:space="preserve"> and subsequently queries data from collection </w:t>
+      </w:r>
+      <w:r>
+        <w:rPr>
+          <w:i/>
+        </w:rPr>
+        <w:t>countries</w:t>
+      </w:r>
+      <w:r>
+        <w:t xml:space="preserve">. The construction of queries – with filter and sort constructions – and also the use of aggregations with projections, match, sort – is demonstrated. Note how data can be retrieved as </w:t>
+      </w:r>
+      <w:proofErr w:type="spellStart"/>
+      <w:r>
+        <w:t>MongoDBCollection</w:t>
+      </w:r>
+      <w:proofErr w:type="spellEnd"/>
+      <w:r>
+        <w:t xml:space="preserve">&lt;Document&gt; and how a function can be passed to method </w:t>
+      </w:r>
+      <w:proofErr w:type="spellStart"/>
+      <w:r>
+        <w:t>forEach</w:t>
+      </w:r>
+      <w:proofErr w:type="spellEnd"/>
+      <w:r>
+        <w:t xml:space="preserve"> on the outcome of a call to find or aggregate to perform an action on each document returned from the query. Also note that the query results are JSON documents – not (mapped) Java objects. There are several libraries – </w:t>
+      </w:r>
+      <w:proofErr w:type="spellStart"/>
+      <w:r>
+        <w:t>Jongo</w:t>
+      </w:r>
+      <w:proofErr w:type="spellEnd"/>
+      <w:r>
+        <w:t xml:space="preserve">, </w:t>
+      </w:r>
+      <w:proofErr w:type="spellStart"/>
+      <w:r>
+        <w:t>Morphia</w:t>
+      </w:r>
+      <w:proofErr w:type="spellEnd"/>
+      <w:r>
+        <w:t xml:space="preserve"> – that can help perform mapping from JSON documents to Java objects.</w:t>
+      </w:r>
+      <w:r>
+        <w:br/>
+      </w:r>
+      <w:r>
+        <w:br/>
+        <w:t xml:space="preserve">Now run </w:t>
+      </w:r>
+      <w:proofErr w:type="spellStart"/>
+      <w:r>
+        <w:t>AppQuery</w:t>
+      </w:r>
+      <w:proofErr w:type="spellEnd"/>
+      <w:r>
+        <w:t xml:space="preserve"> with the following command:</w:t>
+      </w:r>
+      <w:r>
+        <w:br/>
+      </w:r>
+      <w:r>
+        <w:br/>
+      </w:r>
+      <w:r>
+        <w:rPr>
+          <w:rFonts w:ascii="Lucida Console" w:hAnsi="Lucida Console"/>
+          <w:sz w:val="20"/>
+        </w:rPr>
+        <w:t>java -</w:t>
+      </w:r>
+      <w:proofErr w:type="spellStart"/>
+      <w:r>
+        <w:rPr>
+          <w:rFonts w:ascii="Lucida Console" w:hAnsi="Lucida Console"/>
+          <w:sz w:val="20"/>
+        </w:rPr>
+        <w:t>cp</w:t>
+      </w:r>
+      <w:proofErr w:type="spellEnd"/>
+      <w:r>
+        <w:rPr>
+          <w:rFonts w:ascii="Lucida Console" w:hAnsi="Lucida Console"/>
+          <w:sz w:val="20"/>
+        </w:rPr>
+        <w:t xml:space="preserve"> target/MongoDB-Countries-Client-1.0-SNAPSHOT.jar;target/dependency/* </w:t>
+      </w:r>
+      <w:proofErr w:type="spellStart"/>
+      <w:r>
+        <w:rPr>
+          <w:rFonts w:ascii="Lucida Console" w:hAnsi="Lucida Console"/>
+          <w:sz w:val="20"/>
+        </w:rPr>
+        <w:t>nl.amis.mongodb.countries.App</w:t>
+      </w:r>
+      <w:r>
+        <w:rPr>
+          <w:rFonts w:ascii="Lucida Console" w:hAnsi="Lucida Console"/>
+          <w:sz w:val="20"/>
+        </w:rPr>
+        <w:t>Query</w:t>
+      </w:r>
+      <w:proofErr w:type="spellEnd"/>
+      <w:r>
+        <w:br/>
+      </w:r>
+      <w:r>
+        <w:br/>
+      </w:r>
+      <w:r>
+        <w:t xml:space="preserve">Check the output produced by this call and try to relate every section of output to the </w:t>
+      </w:r>
+      <w:r>
+        <w:t xml:space="preserve">contents of class </w:t>
+      </w:r>
+      <w:proofErr w:type="spellStart"/>
+      <w:r>
+        <w:t>AppQuery</w:t>
+      </w:r>
+      <w:proofErr w:type="spellEnd"/>
+      <w:r>
+        <w:t xml:space="preserve">. </w:t>
+      </w:r>
+      <w:r>
+        <w:br/>
+      </w:r>
+      <w:r>
+        <w:br/>
+        <w:t xml:space="preserve">Change for example the query that fetches all countries in Asia sorted by name ascending to a query for all countries in Europe, sorted by area descending. After making the change in the code in </w:t>
+      </w:r>
+      <w:proofErr w:type="spellStart"/>
+      <w:r>
+        <w:t>AppQuery</w:t>
+      </w:r>
+      <w:proofErr w:type="spellEnd"/>
+      <w:r>
+        <w:t xml:space="preserve">, you need to run </w:t>
+      </w:r>
+      <w:proofErr w:type="spellStart"/>
+      <w:r>
+        <w:rPr>
+          <w:i/>
+        </w:rPr>
+        <w:t>mvn</w:t>
+      </w:r>
+      <w:proofErr w:type="spellEnd"/>
+      <w:r>
+        <w:rPr>
+          <w:i/>
+        </w:rPr>
+        <w:t xml:space="preserve"> package</w:t>
+      </w:r>
+      <w:r>
+        <w:t xml:space="preserve"> again to rebuild the application.</w:t>
+      </w:r>
+      <w:r>
+        <w:br/>
+      </w:r>
+      <w:r>
+        <w:br/>
+      </w:r>
+    </w:p>
+    <w:p>
+      <w:pPr>
+        <w:pStyle w:val="ListParagraph"/>
+        <w:numPr>
+          <w:ilvl w:val="0"/>
+          <w:numId w:val="9"/>
+        </w:numPr>
+      </w:pPr>
+      <w:r>
+        <w:t xml:space="preserve">Class </w:t>
+      </w:r>
+      <w:proofErr w:type="spellStart"/>
+      <w:r>
+        <w:t>AppCrud</w:t>
+      </w:r>
+      <w:proofErr w:type="spellEnd"/>
+      <w:r>
+        <w:t xml:space="preserve"> contains code to first connect to the MongoDB server and subsequently create, update and delete data and drop the collection. </w:t>
+      </w:r>
+      <w:r>
+        <w:t xml:space="preserve">The connection details in this class are the same as in </w:t>
+      </w:r>
+      <w:proofErr w:type="spellStart"/>
+      <w:r>
+        <w:t>AppConnect</w:t>
+      </w:r>
+      <w:proofErr w:type="spellEnd"/>
+      <w:r>
+        <w:t>; if you had to modify them in step 1, you need to apply that same change here.</w:t>
+      </w:r>
+      <w:r>
+        <w:br/>
+      </w:r>
+      <w:r>
+        <w:br/>
+        <w:t>Verify in the code how the following actions are implemented:</w:t>
+      </w:r>
+      <w:r>
+        <w:br/>
+        <w:t>* create a (nested) document</w:t>
+      </w:r>
+      <w:r>
+        <w:br/>
+        <w:t>* create a list of documents and insert them in a single statement into a MongoDB collection (</w:t>
+      </w:r>
+      <w:proofErr w:type="spellStart"/>
+      <w:r>
+        <w:t>insertMany</w:t>
+      </w:r>
+      <w:proofErr w:type="spellEnd"/>
+      <w:r>
+        <w:t xml:space="preserve">) </w:t>
+      </w:r>
+      <w:r>
+        <w:br/>
+        <w:t xml:space="preserve">* update several attributes (new and existing ones, top level and nested) in a single document using </w:t>
+      </w:r>
+      <w:proofErr w:type="spellStart"/>
+      <w:r>
+        <w:t>updateOne</w:t>
+      </w:r>
+      <w:proofErr w:type="spellEnd"/>
+      <w:r>
+        <w:br/>
+        <w:t>* delete all documents in the collection</w:t>
+      </w:r>
+      <w:r>
+        <w:br/>
+        <w:t>* drop the collection</w:t>
+      </w:r>
+      <w:r>
+        <w:br/>
+      </w:r>
+      <w:r>
+        <w:br/>
+        <w:t xml:space="preserve">Feel free to make changes in the code – to have your own data created for example. If you do make changes, make sure that you run </w:t>
+      </w:r>
+      <w:proofErr w:type="spellStart"/>
+      <w:r>
+        <w:rPr>
+          <w:i/>
+        </w:rPr>
+        <w:t>mvn</w:t>
+      </w:r>
+      <w:proofErr w:type="spellEnd"/>
+      <w:r>
+        <w:rPr>
+          <w:i/>
+        </w:rPr>
+        <w:t xml:space="preserve"> package</w:t>
+      </w:r>
+      <w:r>
+        <w:t xml:space="preserve"> again to rebuild the code.</w:t>
+      </w:r>
+      <w:r>
+        <w:br/>
+      </w:r>
+      <w:r>
+        <w:br/>
+      </w:r>
+      <w:r>
+        <w:lastRenderedPageBreak/>
+        <w:t xml:space="preserve">Run </w:t>
+      </w:r>
+      <w:proofErr w:type="spellStart"/>
+      <w:r>
+        <w:t>AppCrud</w:t>
+      </w:r>
+      <w:proofErr w:type="spellEnd"/>
+      <w:r>
+        <w:t xml:space="preserve"> using the following command:</w:t>
+      </w:r>
+      <w:r>
+        <w:br/>
+      </w:r>
+      <w:r>
+        <w:br/>
+      </w:r>
+      <w:r>
+        <w:rPr>
+          <w:rFonts w:ascii="Lucida Console" w:hAnsi="Lucida Console"/>
+          <w:sz w:val="20"/>
+        </w:rPr>
+        <w:t>java -</w:t>
+      </w:r>
+      <w:proofErr w:type="spellStart"/>
+      <w:r>
+        <w:rPr>
+          <w:rFonts w:ascii="Lucida Console" w:hAnsi="Lucida Console"/>
+          <w:sz w:val="20"/>
+        </w:rPr>
+        <w:t>cp</w:t>
+      </w:r>
+      <w:proofErr w:type="spellEnd"/>
+      <w:r>
+        <w:rPr>
+          <w:rFonts w:ascii="Lucida Console" w:hAnsi="Lucida Console"/>
+          <w:sz w:val="20"/>
+        </w:rPr>
+        <w:t xml:space="preserve"> target/MongoDB-Countries-Client-1.0-SNAPSHOT.jar;target/dependency/* </w:t>
+      </w:r>
+      <w:proofErr w:type="spellStart"/>
+      <w:r>
+        <w:rPr>
+          <w:rFonts w:ascii="Lucida Console" w:hAnsi="Lucida Console"/>
+          <w:sz w:val="20"/>
+        </w:rPr>
+        <w:t>nl.amis.mongodb.countries.App</w:t>
+      </w:r>
+      <w:r>
+        <w:rPr>
+          <w:rFonts w:ascii="Lucida Console" w:hAnsi="Lucida Console"/>
+          <w:sz w:val="20"/>
+        </w:rPr>
+        <w:t>Crud</w:t>
+      </w:r>
+      <w:proofErr w:type="spellEnd"/>
+      <w:r>
+        <w:br/>
+      </w:r>
+      <w:r>
+        <w:br/>
+        <w:t xml:space="preserve">Check the output produced by this call and try to relate every section of output to the contents of class </w:t>
+      </w:r>
+      <w:proofErr w:type="spellStart"/>
+      <w:r>
+        <w:t>App</w:t>
+      </w:r>
+      <w:r>
+        <w:t>Crud</w:t>
+      </w:r>
+      <w:proofErr w:type="spellEnd"/>
+      <w:r>
+        <w:t xml:space="preserve">. </w:t>
+      </w:r>
+      <w:r>
+        <w:br/>
+      </w:r>
+      <w:r>
+        <w:br/>
+      </w:r>
+      <w:r>
+        <w:br/>
+      </w:r>
+      <w:bookmarkStart w:id="5" w:name="_GoBack"/>
       <w:bookmarkEnd w:id="5"/>
     </w:p>
-    <w:p/>
-    <w:p>
-      <w:proofErr w:type="spellStart"/>
-      <w:r>
-        <w:t>aaa</w:t>
-      </w:r>
-      <w:proofErr w:type="spellEnd"/>
-    </w:p>
-    <w:p/>
     <w:sectPr>
       <w:pgSz w:w="12240" w:h="15840"/>
       <w:pgMar w:top="1417" w:right="1417" w:bottom="1417" w:left="1417" w:header="708" w:footer="708" w:gutter="0"/>
@@ -2880,6 +4121,95 @@
     </w:lvl>
   </w:abstractNum>
   <w:abstractNum w:abstractNumId="2">
+    <w:nsid w:val="1BC62B82"/>
+    <w:multiLevelType w:val="hybridMultilevel"/>
+    <w:tmpl w:val="C9009B9A"/>
+    <w:lvl w:ilvl="0" w:tplc="0409000F">
+      <w:start w:val="1"/>
+      <w:numFmt w:val="decimal"/>
+      <w:lvlText w:val="%1."/>
+      <w:lvlJc w:val="left"/>
+      <w:pPr>
+        <w:ind w:left="720" w:hanging="360"/>
+      </w:pPr>
+      <w:rPr>
+        <w:rFonts w:hint="default"/>
+      </w:rPr>
+    </w:lvl>
+    <w:lvl w:ilvl="1" w:tplc="04090019" w:tentative="1">
+      <w:start w:val="1"/>
+      <w:numFmt w:val="lowerLetter"/>
+      <w:lvlText w:val="%2."/>
+      <w:lvlJc w:val="left"/>
+      <w:pPr>
+        <w:ind w:left="1440" w:hanging="360"/>
+      </w:pPr>
+    </w:lvl>
+    <w:lvl w:ilvl="2" w:tplc="0409001B" w:tentative="1">
+      <w:start w:val="1"/>
+      <w:numFmt w:val="lowerRoman"/>
+      <w:lvlText w:val="%3."/>
+      <w:lvlJc w:val="right"/>
+      <w:pPr>
+        <w:ind w:left="2160" w:hanging="180"/>
+      </w:pPr>
+    </w:lvl>
+    <w:lvl w:ilvl="3" w:tplc="0409000F" w:tentative="1">
+      <w:start w:val="1"/>
+      <w:numFmt w:val="decimal"/>
+      <w:lvlText w:val="%4."/>
+      <w:lvlJc w:val="left"/>
+      <w:pPr>
+        <w:ind w:left="2880" w:hanging="360"/>
+      </w:pPr>
+    </w:lvl>
+    <w:lvl w:ilvl="4" w:tplc="04090019" w:tentative="1">
+      <w:start w:val="1"/>
+      <w:numFmt w:val="lowerLetter"/>
+      <w:lvlText w:val="%5."/>
+      <w:lvlJc w:val="left"/>
+      <w:pPr>
+        <w:ind w:left="3600" w:hanging="360"/>
+      </w:pPr>
+    </w:lvl>
+    <w:lvl w:ilvl="5" w:tplc="0409001B" w:tentative="1">
+      <w:start w:val="1"/>
+      <w:numFmt w:val="lowerRoman"/>
+      <w:lvlText w:val="%6."/>
+      <w:lvlJc w:val="right"/>
+      <w:pPr>
+        <w:ind w:left="4320" w:hanging="180"/>
+      </w:pPr>
+    </w:lvl>
+    <w:lvl w:ilvl="6" w:tplc="0409000F" w:tentative="1">
+      <w:start w:val="1"/>
+      <w:numFmt w:val="decimal"/>
+      <w:lvlText w:val="%7."/>
+      <w:lvlJc w:val="left"/>
+      <w:pPr>
+        <w:ind w:left="5040" w:hanging="360"/>
+      </w:pPr>
+    </w:lvl>
+    <w:lvl w:ilvl="7" w:tplc="04090019" w:tentative="1">
+      <w:start w:val="1"/>
+      <w:numFmt w:val="lowerLetter"/>
+      <w:lvlText w:val="%8."/>
+      <w:lvlJc w:val="left"/>
+      <w:pPr>
+        <w:ind w:left="5760" w:hanging="360"/>
+      </w:pPr>
+    </w:lvl>
+    <w:lvl w:ilvl="8" w:tplc="0409001B" w:tentative="1">
+      <w:start w:val="1"/>
+      <w:numFmt w:val="lowerRoman"/>
+      <w:lvlText w:val="%9."/>
+      <w:lvlJc w:val="right"/>
+      <w:pPr>
+        <w:ind w:left="6480" w:hanging="180"/>
+      </w:pPr>
+    </w:lvl>
+  </w:abstractNum>
+  <w:abstractNum w:abstractNumId="3">
     <w:nsid w:val="23F81B37"/>
     <w:multiLevelType w:val="hybridMultilevel"/>
     <w:tmpl w:val="22E65076"/>
@@ -2968,7 +4298,7 @@
       </w:pPr>
     </w:lvl>
   </w:abstractNum>
-  <w:abstractNum w:abstractNumId="3">
+  <w:abstractNum w:abstractNumId="4">
     <w:nsid w:val="24743966"/>
     <w:multiLevelType w:val="hybridMultilevel"/>
     <w:tmpl w:val="5E74EA2E"/>
@@ -3081,7 +4411,7 @@
       </w:rPr>
     </w:lvl>
   </w:abstractNum>
-  <w:abstractNum w:abstractNumId="4">
+  <w:abstractNum w:abstractNumId="5">
     <w:nsid w:val="482D3611"/>
     <w:multiLevelType w:val="hybridMultilevel"/>
     <w:tmpl w:val="FA620D10"/>
@@ -3193,7 +4523,7 @@
       </w:rPr>
     </w:lvl>
   </w:abstractNum>
-  <w:abstractNum w:abstractNumId="5">
+  <w:abstractNum w:abstractNumId="6">
     <w:nsid w:val="62831650"/>
     <w:multiLevelType w:val="hybridMultilevel"/>
     <w:tmpl w:val="4D64586C"/>
@@ -3282,7 +4612,7 @@
       </w:pPr>
     </w:lvl>
   </w:abstractNum>
-  <w:abstractNum w:abstractNumId="6">
+  <w:abstractNum w:abstractNumId="7">
     <w:nsid w:val="7CD67A90"/>
     <w:multiLevelType w:val="hybridMultilevel"/>
     <w:tmpl w:val="96301C38"/>
@@ -3421,7 +4751,7 @@
       </w:rPr>
     </w:lvl>
   </w:abstractNum>
-  <w:abstractNum w:abstractNumId="7">
+  <w:abstractNum w:abstractNumId="8">
     <w:nsid w:val="7F301803"/>
     <w:multiLevelType w:val="hybridMultilevel"/>
     <w:tmpl w:val="53A09B40"/>
@@ -3511,28 +4841,31 @@
     </w:lvl>
   </w:abstractNum>
   <w:num w:numId="1">
+    <w:abstractNumId w:val="5"/>
+  </w:num>
+  <w:num w:numId="2">
+    <w:abstractNumId w:val="8"/>
+  </w:num>
+  <w:num w:numId="3">
     <w:abstractNumId w:val="4"/>
   </w:num>
-  <w:num w:numId="2">
+  <w:num w:numId="4">
     <w:abstractNumId w:val="7"/>
   </w:num>
-  <w:num w:numId="3">
+  <w:num w:numId="5">
     <w:abstractNumId w:val="3"/>
-  </w:num>
-  <w:num w:numId="4">
-    <w:abstractNumId w:val="6"/>
-  </w:num>
-  <w:num w:numId="5">
-    <w:abstractNumId w:val="2"/>
   </w:num>
   <w:num w:numId="6">
     <w:abstractNumId w:val="1"/>
   </w:num>
   <w:num w:numId="7">
-    <w:abstractNumId w:val="5"/>
+    <w:abstractNumId w:val="6"/>
   </w:num>
   <w:num w:numId="8">
     <w:abstractNumId w:val="0"/>
+  </w:num>
+  <w:num w:numId="9">
+    <w:abstractNumId w:val="2"/>
   </w:num>
 </w:numbering>
 </file>
@@ -3793,7 +5126,6 @@
   <w:style w:type="character" w:default="1" w:styleId="DefaultParagraphFont">
     <w:name w:val="Default Paragraph Font"/>
     <w:uiPriority w:val="1"/>
-    <w:semiHidden/>
     <w:unhideWhenUsed/>
   </w:style>
   <w:style w:type="table" w:default="1" w:styleId="TableNormal">
@@ -4279,7 +5611,6 @@
   <w:style w:type="character" w:default="1" w:styleId="DefaultParagraphFont">
     <w:name w:val="Default Paragraph Font"/>
     <w:uiPriority w:val="1"/>
-    <w:semiHidden/>
     <w:unhideWhenUsed/>
   </w:style>
   <w:style w:type="table" w:default="1" w:styleId="TableNormal">
@@ -4799,7 +6130,7 @@
 </file>
 
 <file path=customXml/itemProps1.xml><?xml version="1.0" encoding="utf-8"?>
-<ds:datastoreItem xmlns:ds="http://schemas.openxmlformats.org/officeDocument/2006/customXml" ds:itemID="{472AF595-39BE-4ED1-8DA4-61EAB849CAAB}">
+<ds:datastoreItem xmlns:ds="http://schemas.openxmlformats.org/officeDocument/2006/customXml" ds:itemID="{59E3B822-0415-4F75-9CC7-2C596B8D191C}">
   <ds:schemaRefs>
     <ds:schemaRef ds:uri="http://schemas.openxmlformats.org/officeDocument/2006/bibliography"/>
   </ds:schemaRefs>

</xml_diff>